<commit_message>
Version 0.0.3 released Updated help Structuring image flags BundleStatus vs. IStaus Error messages in a deactivated workspace
</commit_message>
<xml_diff>
--- a/no.javatime.inplace.help/html/concepts/Bundle Project Errors.docx
+++ b/no.javatime.inplace.help/html/concepts/Bundle Project Errors.docx
@@ -1,6 +1,6 @@
 
 <file path=word/document.xml><?xml version="1.0" encoding="utf-8"?>
-<w:document xmlns:wpc="http://schemas.microsoft.com/office/word/2010/wordprocessingCanvas" xmlns:mc="http://schemas.openxmlformats.org/markup-compatibility/2006" xmlns:o="urn:schemas-microsoft-com:office:office" xmlns:r="http://schemas.openxmlformats.org/officeDocument/2006/relationships" xmlns:m="http://schemas.openxmlformats.org/officeDocument/2006/math" xmlns:v="urn:schemas-microsoft-com:vml" xmlns:wp14="http://schemas.microsoft.com/office/word/2010/wordprocessingDrawing" xmlns:wp="http://schemas.openxmlformats.org/drawingml/2006/wordprocessingDrawing" xmlns:w10="urn:schemas-microsoft-com:office:word" xmlns:w="http://schemas.openxmlformats.org/wordprocessingml/2006/main" xmlns:w14="http://schemas.microsoft.com/office/word/2010/wordml" xmlns:w15="http://schemas.microsoft.com/office/word/2012/wordml" xmlns:wpg="http://schemas.microsoft.com/office/word/2010/wordprocessingGroup" xmlns:wpi="http://schemas.microsoft.com/office/word/2010/wordprocessingInk" xmlns:wne="http://schemas.microsoft.com/office/word/2006/wordml" xmlns:wps="http://schemas.microsoft.com/office/word/2010/wordprocessingShape" mc:Ignorable="w14 w15 wp14">
+<w:document xmlns:wpc="http://schemas.microsoft.com/office/word/2010/wordprocessingCanvas" xmlns:cx="http://schemas.microsoft.com/office/drawing/2014/chartex" xmlns:mc="http://schemas.openxmlformats.org/markup-compatibility/2006" xmlns:o="urn:schemas-microsoft-com:office:office" xmlns:r="http://schemas.openxmlformats.org/officeDocument/2006/relationships" xmlns:m="http://schemas.openxmlformats.org/officeDocument/2006/math" xmlns:v="urn:schemas-microsoft-com:vml" xmlns:wp14="http://schemas.microsoft.com/office/word/2010/wordprocessingDrawing" xmlns:wp="http://schemas.openxmlformats.org/drawingml/2006/wordprocessingDrawing" xmlns:w10="urn:schemas-microsoft-com:office:word" xmlns:w="http://schemas.openxmlformats.org/wordprocessingml/2006/main" xmlns:w14="http://schemas.microsoft.com/office/word/2010/wordml" xmlns:w15="http://schemas.microsoft.com/office/word/2012/wordml" xmlns:w16se="http://schemas.microsoft.com/office/word/2015/wordml/symex" xmlns:wpg="http://schemas.microsoft.com/office/word/2010/wordprocessingGroup" xmlns:wpi="http://schemas.microsoft.com/office/word/2010/wordprocessingInk" xmlns:wne="http://schemas.microsoft.com/office/word/2006/wordml" xmlns:wps="http://schemas.microsoft.com/office/word/2010/wordprocessingShape" mc:Ignorable="w14 w15 w16se wp14">
   <w:body>
     <w:p>
       <w:pPr>
@@ -8,10 +8,7 @@
       </w:pPr>
       <w:bookmarkStart w:id="0" w:name="_Toc312283492"/>
       <w:r>
-        <w:t>Bundle Project Error</w:t>
-      </w:r>
-      <w:r>
-        <w:t>s</w:t>
+        <w:t>Managing Bundle Project Errors</w:t>
       </w:r>
     </w:p>
     <w:sdt>
@@ -65,13 +62,13 @@
           <w:r>
             <w:fldChar w:fldCharType="separate"/>
           </w:r>
-          <w:hyperlink w:anchor="_Toc347957436" w:history="1">
+          <w:hyperlink w:anchor="_Toc433871090" w:history="1">
             <w:r>
               <w:rPr>
                 <w:rStyle w:val="Hyperlink"/>
                 <w:noProof/>
               </w:rPr>
-              <w:t>Bundle Projects</w:t>
+              <w:t>Bundle Project Errors</w:t>
             </w:r>
             <w:r>
               <w:rPr>
@@ -92,7 +89,145 @@
                 <w:noProof/>
                 <w:webHidden/>
               </w:rPr>
-              <w:instrText xml:space="preserve"> PAGEREF _Toc347957436 \h </w:instrText>
+              <w:instrText xml:space="preserve"> PAGEREF _Toc433871090 \h </w:instrText>
+            </w:r>
+            <w:r>
+              <w:rPr>
+                <w:noProof/>
+                <w:webHidden/>
+              </w:rPr>
+            </w:r>
+            <w:r>
+              <w:rPr>
+                <w:noProof/>
+                <w:webHidden/>
+              </w:rPr>
+              <w:fldChar w:fldCharType="separate"/>
+            </w:r>
+            <w:r>
+              <w:rPr>
+                <w:noProof/>
+                <w:webHidden/>
+              </w:rPr>
+              <w:t>1</w:t>
+            </w:r>
+            <w:r>
+              <w:rPr>
+                <w:noProof/>
+                <w:webHidden/>
+              </w:rPr>
+              <w:fldChar w:fldCharType="end"/>
+            </w:r>
+          </w:hyperlink>
+        </w:p>
+        <w:p>
+          <w:pPr>
+            <w:pStyle w:val="TOC2"/>
+            <w:tabs>
+              <w:tab w:val="right" w:leader="dot" w:pos="9062"/>
+            </w:tabs>
+            <w:rPr>
+              <w:rFonts w:eastAsiaTheme="minorEastAsia"/>
+              <w:noProof/>
+            </w:rPr>
+          </w:pPr>
+          <w:hyperlink w:anchor="_Toc433871091" w:history="1">
+            <w:r>
+              <w:rPr>
+                <w:rStyle w:val="Hyperlink"/>
+                <w:noProof/>
+              </w:rPr>
+              <w:t>Build Errors</w:t>
+            </w:r>
+            <w:r>
+              <w:rPr>
+                <w:noProof/>
+                <w:webHidden/>
+              </w:rPr>
+              <w:tab/>
+            </w:r>
+            <w:r>
+              <w:rPr>
+                <w:noProof/>
+                <w:webHidden/>
+              </w:rPr>
+              <w:fldChar w:fldCharType="begin"/>
+            </w:r>
+            <w:r>
+              <w:rPr>
+                <w:noProof/>
+                <w:webHidden/>
+              </w:rPr>
+              <w:instrText xml:space="preserve"> PAGEREF _Toc433871091 \h </w:instrText>
+            </w:r>
+            <w:r>
+              <w:rPr>
+                <w:noProof/>
+                <w:webHidden/>
+              </w:rPr>
+            </w:r>
+            <w:r>
+              <w:rPr>
+                <w:noProof/>
+                <w:webHidden/>
+              </w:rPr>
+              <w:fldChar w:fldCharType="separate"/>
+            </w:r>
+            <w:r>
+              <w:rPr>
+                <w:noProof/>
+                <w:webHidden/>
+              </w:rPr>
+              <w:t>1</w:t>
+            </w:r>
+            <w:r>
+              <w:rPr>
+                <w:noProof/>
+                <w:webHidden/>
+              </w:rPr>
+              <w:fldChar w:fldCharType="end"/>
+            </w:r>
+          </w:hyperlink>
+        </w:p>
+        <w:p>
+          <w:pPr>
+            <w:pStyle w:val="TOC2"/>
+            <w:tabs>
+              <w:tab w:val="right" w:leader="dot" w:pos="9062"/>
+            </w:tabs>
+            <w:rPr>
+              <w:rFonts w:eastAsiaTheme="minorEastAsia"/>
+              <w:noProof/>
+            </w:rPr>
+          </w:pPr>
+          <w:hyperlink w:anchor="_Toc433871092" w:history="1">
+            <w:r>
+              <w:rPr>
+                <w:rStyle w:val="Hyperlink"/>
+                <w:noProof/>
+              </w:rPr>
+              <w:t>Life Cycle Errors</w:t>
+            </w:r>
+            <w:r>
+              <w:rPr>
+                <w:noProof/>
+                <w:webHidden/>
+              </w:rPr>
+              <w:tab/>
+            </w:r>
+            <w:r>
+              <w:rPr>
+                <w:noProof/>
+                <w:webHidden/>
+              </w:rPr>
+              <w:fldChar w:fldCharType="begin"/>
+            </w:r>
+            <w:r>
+              <w:rPr>
+                <w:noProof/>
+                <w:webHidden/>
+              </w:rPr>
+              <w:instrText xml:space="preserve"> PAGEREF _Toc433871092 \h </w:instrText>
             </w:r>
             <w:r>
               <w:rPr>
@@ -134,13 +269,13 @@
               <w:noProof/>
             </w:rPr>
           </w:pPr>
-          <w:hyperlink w:anchor="_Toc347957437" w:history="1">
+          <w:hyperlink w:anchor="_Toc433871093" w:history="1">
             <w:r>
               <w:rPr>
                 <w:rStyle w:val="Hyperlink"/>
                 <w:noProof/>
               </w:rPr>
-              <w:t>Bundle Errors and Project Build Errors</w:t>
+              <w:t>Error Management</w:t>
             </w:r>
             <w:r>
               <w:rPr>
@@ -161,7 +296,76 @@
                 <w:noProof/>
                 <w:webHidden/>
               </w:rPr>
-              <w:instrText xml:space="preserve"> PAGEREF _Toc347957437 \h </w:instrText>
+              <w:instrText xml:space="preserve"> PAGEREF _Toc433871093 \h </w:instrText>
+            </w:r>
+            <w:r>
+              <w:rPr>
+                <w:noProof/>
+                <w:webHidden/>
+              </w:rPr>
+            </w:r>
+            <w:r>
+              <w:rPr>
+                <w:noProof/>
+                <w:webHidden/>
+              </w:rPr>
+              <w:fldChar w:fldCharType="separate"/>
+            </w:r>
+            <w:r>
+              <w:rPr>
+                <w:noProof/>
+                <w:webHidden/>
+              </w:rPr>
+              <w:t>1</w:t>
+            </w:r>
+            <w:r>
+              <w:rPr>
+                <w:noProof/>
+                <w:webHidden/>
+              </w:rPr>
+              <w:fldChar w:fldCharType="end"/>
+            </w:r>
+          </w:hyperlink>
+        </w:p>
+        <w:p>
+          <w:pPr>
+            <w:pStyle w:val="TOC2"/>
+            <w:tabs>
+              <w:tab w:val="right" w:leader="dot" w:pos="9062"/>
+            </w:tabs>
+            <w:rPr>
+              <w:rFonts w:eastAsiaTheme="minorEastAsia"/>
+              <w:noProof/>
+            </w:rPr>
+          </w:pPr>
+          <w:hyperlink w:anchor="_Toc433871094" w:history="1">
+            <w:r>
+              <w:rPr>
+                <w:rStyle w:val="Hyperlink"/>
+                <w:noProof/>
+              </w:rPr>
+              <w:t>Sample Use Case</w:t>
+            </w:r>
+            <w:r>
+              <w:rPr>
+                <w:noProof/>
+                <w:webHidden/>
+              </w:rPr>
+              <w:tab/>
+            </w:r>
+            <w:r>
+              <w:rPr>
+                <w:noProof/>
+                <w:webHidden/>
+              </w:rPr>
+              <w:fldChar w:fldCharType="begin"/>
+            </w:r>
+            <w:r>
+              <w:rPr>
+                <w:noProof/>
+                <w:webHidden/>
+              </w:rPr>
+              <w:instrText xml:space="preserve"> PAGEREF _Toc433871094 \h </w:instrText>
             </w:r>
             <w:r>
               <w:rPr>
@@ -203,13 +407,13 @@
               <w:noProof/>
             </w:rPr>
           </w:pPr>
-          <w:hyperlink w:anchor="_Toc347957438" w:history="1">
+          <w:hyperlink w:anchor="_Toc433871095" w:history="1">
             <w:r>
               <w:rPr>
                 <w:rStyle w:val="Hyperlink"/>
                 <w:noProof/>
               </w:rPr>
-              <w:t>Errors in Deactivated, Activated and Disabled Projects</w:t>
+              <w:t>Install and Activate</w:t>
             </w:r>
             <w:r>
               <w:rPr>
@@ -230,7 +434,7 @@
                 <w:noProof/>
                 <w:webHidden/>
               </w:rPr>
-              <w:instrText xml:space="preserve"> PAGEREF _Toc347957438 \h </w:instrText>
+              <w:instrText xml:space="preserve"> PAGEREF _Toc433871095 \h </w:instrText>
             </w:r>
             <w:r>
               <w:rPr>
@@ -272,13 +476,13 @@
               <w:noProof/>
             </w:rPr>
           </w:pPr>
-          <w:hyperlink w:anchor="_Toc347957439" w:history="1">
+          <w:hyperlink w:anchor="_Toc433871096" w:history="1">
             <w:r>
               <w:rPr>
                 <w:rStyle w:val="Hyperlink"/>
                 <w:noProof/>
               </w:rPr>
-              <w:t>Project Enabling and Bundle Relationship Errors</w:t>
+              <w:t>Resolve</w:t>
             </w:r>
             <w:r>
               <w:rPr>
@@ -299,7 +503,7 @@
                 <w:noProof/>
                 <w:webHidden/>
               </w:rPr>
-              <w:instrText xml:space="preserve"> PAGEREF _Toc347957439 \h </w:instrText>
+              <w:instrText xml:space="preserve"> PAGEREF _Toc433871096 \h </w:instrText>
             </w:r>
             <w:r>
               <w:rPr>
@@ -341,13 +545,13 @@
               <w:noProof/>
             </w:rPr>
           </w:pPr>
-          <w:hyperlink w:anchor="_Toc347957440" w:history="1">
+          <w:hyperlink w:anchor="_Toc433871097" w:history="1">
             <w:r>
               <w:rPr>
                 <w:rStyle w:val="Hyperlink"/>
                 <w:noProof/>
               </w:rPr>
-              <w:t>Error Conditions Summary</w:t>
+              <w:t>Start and Stop</w:t>
             </w:r>
             <w:r>
               <w:rPr>
@@ -368,7 +572,7 @@
                 <w:noProof/>
                 <w:webHidden/>
               </w:rPr>
-              <w:instrText xml:space="preserve"> PAGEREF _Toc347957440 \h </w:instrText>
+              <w:instrText xml:space="preserve"> PAGEREF _Toc433871097 \h </w:instrText>
             </w:r>
             <w:r>
               <w:rPr>
@@ -388,7 +592,145 @@
                 <w:noProof/>
                 <w:webHidden/>
               </w:rPr>
-              <w:t>2</w:t>
+              <w:t>1</w:t>
+            </w:r>
+            <w:r>
+              <w:rPr>
+                <w:noProof/>
+                <w:webHidden/>
+              </w:rPr>
+              <w:fldChar w:fldCharType="end"/>
+            </w:r>
+          </w:hyperlink>
+        </w:p>
+        <w:p>
+          <w:pPr>
+            <w:pStyle w:val="TOC1"/>
+            <w:tabs>
+              <w:tab w:val="right" w:leader="dot" w:pos="9062"/>
+            </w:tabs>
+            <w:rPr>
+              <w:rFonts w:eastAsiaTheme="minorEastAsia"/>
+              <w:noProof/>
+            </w:rPr>
+          </w:pPr>
+          <w:hyperlink w:anchor="_Toc433871098" w:history="1">
+            <w:r>
+              <w:rPr>
+                <w:rStyle w:val="Hyperlink"/>
+                <w:noProof/>
+              </w:rPr>
+              <w:t>Update</w:t>
+            </w:r>
+            <w:r>
+              <w:rPr>
+                <w:noProof/>
+                <w:webHidden/>
+              </w:rPr>
+              <w:tab/>
+            </w:r>
+            <w:r>
+              <w:rPr>
+                <w:noProof/>
+                <w:webHidden/>
+              </w:rPr>
+              <w:fldChar w:fldCharType="begin"/>
+            </w:r>
+            <w:r>
+              <w:rPr>
+                <w:noProof/>
+                <w:webHidden/>
+              </w:rPr>
+              <w:instrText xml:space="preserve"> PAGEREF _Toc433871098 \h </w:instrText>
+            </w:r>
+            <w:r>
+              <w:rPr>
+                <w:noProof/>
+                <w:webHidden/>
+              </w:rPr>
+            </w:r>
+            <w:r>
+              <w:rPr>
+                <w:noProof/>
+                <w:webHidden/>
+              </w:rPr>
+              <w:fldChar w:fldCharType="separate"/>
+            </w:r>
+            <w:r>
+              <w:rPr>
+                <w:noProof/>
+                <w:webHidden/>
+              </w:rPr>
+              <w:t>1</w:t>
+            </w:r>
+            <w:r>
+              <w:rPr>
+                <w:noProof/>
+                <w:webHidden/>
+              </w:rPr>
+              <w:fldChar w:fldCharType="end"/>
+            </w:r>
+          </w:hyperlink>
+        </w:p>
+        <w:p>
+          <w:pPr>
+            <w:pStyle w:val="TOC1"/>
+            <w:tabs>
+              <w:tab w:val="right" w:leader="dot" w:pos="9062"/>
+            </w:tabs>
+            <w:rPr>
+              <w:rFonts w:eastAsiaTheme="minorEastAsia"/>
+              <w:noProof/>
+            </w:rPr>
+          </w:pPr>
+          <w:hyperlink w:anchor="_Toc433871099" w:history="1">
+            <w:r>
+              <w:rPr>
+                <w:rStyle w:val="Hyperlink"/>
+                <w:noProof/>
+              </w:rPr>
+              <w:t>Startup and Shutdown</w:t>
+            </w:r>
+            <w:r>
+              <w:rPr>
+                <w:noProof/>
+                <w:webHidden/>
+              </w:rPr>
+              <w:tab/>
+            </w:r>
+            <w:r>
+              <w:rPr>
+                <w:noProof/>
+                <w:webHidden/>
+              </w:rPr>
+              <w:fldChar w:fldCharType="begin"/>
+            </w:r>
+            <w:r>
+              <w:rPr>
+                <w:noProof/>
+                <w:webHidden/>
+              </w:rPr>
+              <w:instrText xml:space="preserve"> PAGEREF _Toc433871099 \h </w:instrText>
+            </w:r>
+            <w:r>
+              <w:rPr>
+                <w:noProof/>
+                <w:webHidden/>
+              </w:rPr>
+            </w:r>
+            <w:r>
+              <w:rPr>
+                <w:noProof/>
+                <w:webHidden/>
+              </w:rPr>
+              <w:fldChar w:fldCharType="separate"/>
+            </w:r>
+            <w:r>
+              <w:rPr>
+                <w:noProof/>
+                <w:webHidden/>
+              </w:rPr>
+              <w:t>1</w:t>
             </w:r>
             <w:r>
               <w:rPr>
@@ -421,401 +763,1370 @@
       <w:pPr>
         <w:pStyle w:val="Heading1"/>
       </w:pPr>
-      <w:bookmarkStart w:id="1" w:name="_Toc347957436"/>
-      <w:r>
-        <w:t>Bundle Projects</w:t>
+      <w:bookmarkStart w:id="1" w:name="_Toc433871090"/>
+      <w:r>
+        <w:t>Bundle Project</w:t>
+      </w:r>
+      <w:r>
+        <w:t xml:space="preserve"> Errors</w:t>
       </w:r>
       <w:bookmarkEnd w:id="1"/>
     </w:p>
     <w:p>
       <w:r>
-        <w:t>A bundle project refers to both the project and the bundle as one coherent unit. Build errors are related to the project (</w:t>
-      </w:r>
-      <w:r>
-        <w:t xml:space="preserve">e.g. </w:t>
-      </w:r>
-      <w:r>
-        <w:t>source code</w:t>
-      </w:r>
-      <w:r>
-        <w:t xml:space="preserve"> and project description</w:t>
-      </w:r>
-      <w:r>
-        <w:t xml:space="preserve"> errors</w:t>
-      </w:r>
-      <w:r>
-        <w:t>) and are therefore also bundle errors and vice versa.</w:t>
-      </w:r>
-    </w:p>
-    <w:p>
-      <w:pPr>
-        <w:pStyle w:val="Heading1"/>
-      </w:pPr>
-      <w:bookmarkStart w:id="2" w:name="_Toc347957437"/>
-      <w:r>
-        <w:t xml:space="preserve">Bundle Errors and </w:t>
-      </w:r>
-      <w:r>
-        <w:t xml:space="preserve">Project </w:t>
-      </w:r>
-      <w:r>
-        <w:t>Build Errors</w:t>
-      </w:r>
-      <w:bookmarkEnd w:id="2"/>
-    </w:p>
-    <w:p>
-      <w:r>
-        <w:t xml:space="preserve">Because a </w:t>
-      </w:r>
-      <w:r>
-        <w:t>build</w:t>
-      </w:r>
-      <w:r>
-        <w:t xml:space="preserve"> error</w:t>
-      </w:r>
-      <w:r>
-        <w:t xml:space="preserve"> also </w:t>
-      </w:r>
-      <w:r>
-        <w:t>is a</w:t>
-      </w:r>
-      <w:r>
-        <w:t xml:space="preserve"> bundle </w:t>
-      </w:r>
-      <w:r>
-        <w:t>error</w:t>
-      </w:r>
-      <w:r>
-        <w:t xml:space="preserve"> </w:t>
-      </w:r>
-      <w:r>
-        <w:t>it</w:t>
-      </w:r>
-      <w:r>
-        <w:t xml:space="preserve"> </w:t>
-      </w:r>
-      <w:r>
-        <w:t>prohibit</w:t>
-      </w:r>
-      <w:r>
-        <w:t>s</w:t>
-      </w:r>
-      <w:r>
-        <w:t xml:space="preserve"> a bundle </w:t>
-      </w:r>
-      <w:r>
-        <w:t>to</w:t>
-      </w:r>
-      <w:r>
-        <w:t xml:space="preserve"> </w:t>
-      </w:r>
-      <w:r>
-        <w:t xml:space="preserve">resolve. Special for bundles are duplicate bundles; - that is when two bundles have </w:t>
-      </w:r>
-      <w:r>
-        <w:t>the same</w:t>
-      </w:r>
-      <w:r>
-        <w:t xml:space="preserve"> symbolic name and version. For duplicates</w:t>
-      </w:r>
-      <w:r>
-        <w:t xml:space="preserve"> only one of the bundles can be installed.</w:t>
-      </w:r>
-      <w:r>
-        <w:t xml:space="preserve"> </w:t>
-      </w:r>
-      <w:r>
-        <w:t>A bundle duplicate error is not defined as a project build error by the build system.</w:t>
-      </w:r>
-    </w:p>
-    <w:p>
-      <w:pPr>
-        <w:pStyle w:val="Heading1"/>
-      </w:pPr>
-      <w:bookmarkStart w:id="3" w:name="_Toc347957438"/>
-      <w:r>
-        <w:t xml:space="preserve">Errors in Deactivated, Activated and </w:t>
-      </w:r>
-      <w:r>
-        <w:t>Disabled</w:t>
-      </w:r>
-      <w:r>
-        <w:t xml:space="preserve"> Projects</w:t>
-      </w:r>
-      <w:bookmarkEnd w:id="3"/>
-    </w:p>
-    <w:p>
-      <w:r>
-        <w:t>Bundle errors can occur while a bundle is deactivated or after the bundle is activated.</w:t>
-      </w:r>
-      <w:r>
-        <w:t xml:space="preserve"> A bundle must be error free before it can be activated. Errors in activated bundles are not updated and the current revision </w:t>
-      </w:r>
-      <w:r>
-        <w:t>and</w:t>
-      </w:r>
-      <w:r>
-        <w:t xml:space="preserve"> wires</w:t>
-      </w:r>
-      <w:r>
-        <w:t xml:space="preserve"> is used</w:t>
-      </w:r>
-      <w:r>
-        <w:t xml:space="preserve"> until the bundle becomes error free and either updated implicit or manually.</w:t>
-      </w:r>
-      <w:r>
-        <w:t xml:space="preserve"> </w:t>
-      </w:r>
-    </w:p>
-    <w:p>
-      <w:r>
-        <w:t xml:space="preserve">Disabled </w:t>
-      </w:r>
-      <w:r>
-        <w:t xml:space="preserve">projects are source projects that </w:t>
-      </w:r>
-      <w:r>
-        <w:t>have</w:t>
-      </w:r>
-      <w:r>
-        <w:t xml:space="preserve"> not </w:t>
-      </w:r>
-      <w:r>
-        <w:t xml:space="preserve">yet </w:t>
-      </w:r>
-      <w:r>
-        <w:t xml:space="preserve">been </w:t>
-      </w:r>
-      <w:r>
-        <w:t xml:space="preserve">read and loaded by </w:t>
-      </w:r>
-      <w:r>
-        <w:t xml:space="preserve">the </w:t>
-      </w:r>
-      <w:r>
-        <w:t>Eclipse</w:t>
-      </w:r>
-      <w:r>
-        <w:t xml:space="preserve"> IDE</w:t>
+        <w:t xml:space="preserve">Error handling is centered around the term </w:t>
+      </w:r>
+      <w:r>
+        <w:t xml:space="preserve">bundle project </w:t>
+      </w:r>
+      <w:r>
+        <w:t xml:space="preserve">which </w:t>
+      </w:r>
+      <w:r>
+        <w:t>refers to both the project and its associated bundle</w:t>
+      </w:r>
+      <w:r>
+        <w:t xml:space="preserve"> or plug-in</w:t>
       </w:r>
       <w:r>
         <w:t xml:space="preserve">. </w:t>
       </w:r>
       <w:r>
-        <w:t xml:space="preserve">Projects </w:t>
-      </w:r>
-      <w:r>
-        <w:t xml:space="preserve">become disabled at shut down and when they are deleted, closed </w:t>
-      </w:r>
-      <w:r>
-        <w:t>and</w:t>
-      </w:r>
-      <w:r>
-        <w:t xml:space="preserve"> exported</w:t>
-      </w:r>
-      <w:r>
-        <w:t xml:space="preserve"> (the exported copy)</w:t>
-      </w:r>
-      <w:r>
-        <w:t>.  A project</w:t>
-      </w:r>
-      <w:r>
-        <w:t xml:space="preserve"> </w:t>
-      </w:r>
-      <w:r>
-        <w:t>becomes enabled at start up and</w:t>
-      </w:r>
-      <w:r>
-        <w:t xml:space="preserve"> when it is created</w:t>
-      </w:r>
-      <w:r>
-        <w:t xml:space="preserve"> (or re-created)</w:t>
-      </w:r>
-      <w:r>
-        <w:t>, opened or imported.</w:t>
-      </w:r>
-      <w:r>
-        <w:t xml:space="preserve">  Errors in </w:t>
-      </w:r>
-      <w:r>
-        <w:t>a disabled activated project is</w:t>
-      </w:r>
-      <w:r>
-        <w:t xml:space="preserve"> treated as a separate </w:t>
-      </w:r>
-      <w:r>
-        <w:t xml:space="preserve">error </w:t>
-      </w:r>
-      <w:r>
-        <w:t>categ</w:t>
-      </w:r>
-      <w:r>
-        <w:t xml:space="preserve">ory when </w:t>
-      </w:r>
-      <w:r>
-        <w:t xml:space="preserve">the </w:t>
-      </w:r>
-      <w:r>
-        <w:t xml:space="preserve">project is enabled as explained in </w:t>
-      </w:r>
-      <w:r>
-        <w:t xml:space="preserve">the </w:t>
-      </w:r>
-      <w:hyperlink w:anchor="_Project_Enabling_and" w:history="1">
+        <w:t xml:space="preserve">For </w:t>
+      </w:r>
+      <w:r>
+        <w:t>a quick</w:t>
+      </w:r>
+      <w:r>
+        <w:t xml:space="preserve"> overview of activating and deac</w:t>
+      </w:r>
+      <w:r>
+        <w:t>tivating bundle projects</w:t>
+      </w:r>
+      <w:r>
+        <w:t xml:space="preserve"> see </w:t>
+      </w:r>
+      <w:hyperlink r:id="rId8" w:anchor="ActivatingBundleProjects" w:history="1">
         <w:r>
           <w:rPr>
             <w:rStyle w:val="Hyperlink"/>
           </w:rPr>
-          <w:t>Project Enabling and Bundle Relationship Errors</w:t>
+          <w:t>Activating Bundle Projects and the Workspace Region</w:t>
         </w:r>
       </w:hyperlink>
       <w:r>
-        <w:t xml:space="preserve"> </w:t>
-      </w:r>
-      <w:r>
-        <w:t>section</w:t>
-      </w:r>
-      <w:r>
-        <w:t>.</w:t>
+        <w:t xml:space="preserve">. </w:t>
       </w:r>
     </w:p>
     <w:p>
+      <w:r>
+        <w:t xml:space="preserve">Errors occurs in both </w:t>
+      </w:r>
+      <w:r>
+        <w:t xml:space="preserve">bundles and projects </w:t>
+      </w:r>
+      <w:r>
+        <w:t xml:space="preserve">and are </w:t>
+      </w:r>
+      <w:r>
+        <w:t>detected by the buil</w:t>
+      </w:r>
+      <w:r>
+        <w:t xml:space="preserve">d system, </w:t>
+      </w:r>
+      <w:r>
+        <w:t xml:space="preserve">the Eclipse core runtime (only plug-ins), </w:t>
+      </w:r>
+      <w:r>
+        <w:t>the OSGi framework and the Java runtime environment.</w:t>
+      </w:r>
+      <w:r>
+        <w:t xml:space="preserve"> For a description of the differences between a plug-in and a bundle see </w:t>
+      </w:r>
+      <w:hyperlink r:id="rId9" w:history="1">
+        <w:r>
+          <w:rPr>
+            <w:rStyle w:val="Hyperlink"/>
+          </w:rPr>
+          <w:t>Dynamic Bundles in Eclipse</w:t>
+        </w:r>
+      </w:hyperlink>
+      <w:r>
+        <w:t xml:space="preserve">. </w:t>
+      </w:r>
+      <w:r>
+        <w:t xml:space="preserve"> </w:t>
+      </w:r>
+    </w:p>
+    <w:p>
+      <w:pPr>
+        <w:pStyle w:val="Heading2"/>
+      </w:pPr>
+      <w:bookmarkStart w:id="2" w:name="_Toc433871091"/>
+      <w:r>
+        <w:t>Build Errors</w:t>
+      </w:r>
+      <w:bookmarkEnd w:id="2"/>
+    </w:p>
+    <w:p>
+      <w:r>
+        <w:t>Error</w:t>
+      </w:r>
+      <w:r>
+        <w:t>s</w:t>
+      </w:r>
+      <w:r>
+        <w:t xml:space="preserve"> are divided into </w:t>
+      </w:r>
+      <w:r>
+        <w:t>build time and life cycle errors</w:t>
+      </w:r>
+      <w:r>
+        <w:t>. B</w:t>
+      </w:r>
+      <w:r>
+        <w:t xml:space="preserve">uild errors </w:t>
+      </w:r>
+      <w:r>
+        <w:t xml:space="preserve">generated by Eclipse </w:t>
+      </w:r>
+      <w:r>
+        <w:t xml:space="preserve">are further divided into </w:t>
+      </w:r>
+      <w:r>
+        <w:t xml:space="preserve">Java </w:t>
+      </w:r>
+      <w:r>
+        <w:t xml:space="preserve">and </w:t>
+      </w:r>
+      <w:r>
+        <w:t xml:space="preserve">Bundle </w:t>
+      </w:r>
+      <w:r>
+        <w:t>build errors. Java</w:t>
+      </w:r>
+      <w:r>
+        <w:t xml:space="preserve"> </w:t>
+      </w:r>
+      <w:r>
+        <w:t xml:space="preserve">build </w:t>
+      </w:r>
+      <w:r>
+        <w:t xml:space="preserve">errors include all errors detected by the </w:t>
+      </w:r>
+      <w:r>
+        <w:t>java compiler a</w:t>
+      </w:r>
+      <w:r>
+        <w:t xml:space="preserve">nd </w:t>
+      </w:r>
+      <w:r>
+        <w:t>Bundle</w:t>
+      </w:r>
+      <w:r>
+        <w:t xml:space="preserve"> build errors</w:t>
+      </w:r>
+      <w:r>
+        <w:t>,</w:t>
+      </w:r>
+      <w:r>
+        <w:t xml:space="preserve"> in this context</w:t>
+      </w:r>
+      <w:r>
+        <w:t>,</w:t>
+      </w:r>
+      <w:r>
+        <w:t xml:space="preserve"> is directed against errors </w:t>
+      </w:r>
+      <w:r>
+        <w:t>prohibiting bundle operations from being executed</w:t>
+      </w:r>
+      <w:r>
+        <w:t>.</w:t>
+      </w:r>
+      <w:r>
+        <w:t xml:space="preserve"> </w:t>
+      </w:r>
+      <w:r>
+        <w:t xml:space="preserve">Bundle build errors </w:t>
+      </w:r>
+      <w:r>
+        <w:t xml:space="preserve">is a mix </w:t>
+      </w:r>
+      <w:r>
+        <w:t xml:space="preserve">of </w:t>
+      </w:r>
+      <w:r>
+        <w:t xml:space="preserve">build errors generated by the Eclipse build system and other build </w:t>
+      </w:r>
+      <w:r>
+        <w:t xml:space="preserve">time </w:t>
+      </w:r>
+      <w:r>
+        <w:t xml:space="preserve">errors detected </w:t>
+      </w:r>
+      <w:r>
+        <w:t xml:space="preserve">by an intermediate </w:t>
+      </w:r>
+      <w:r>
+        <w:t xml:space="preserve">layer </w:t>
+      </w:r>
+      <w:r>
+        <w:t xml:space="preserve">that sits between the </w:t>
+      </w:r>
+      <w:r>
+        <w:t>build</w:t>
+      </w:r>
+      <w:r>
+        <w:t>er</w:t>
+      </w:r>
+      <w:r>
+        <w:t xml:space="preserve"> </w:t>
+      </w:r>
+      <w:r>
+        <w:t>and the OSGi life cycle module.</w:t>
+      </w:r>
+      <w:r>
+        <w:t xml:space="preserve"> </w:t>
+      </w:r>
+    </w:p>
+    <w:p>
+      <w:r>
+        <w:t xml:space="preserve">Relevant </w:t>
+      </w:r>
+      <w:r>
+        <w:t>Bundle</w:t>
+      </w:r>
+      <w:r>
+        <w:t xml:space="preserve"> b</w:t>
+      </w:r>
+      <w:r>
+        <w:t xml:space="preserve">uild time </w:t>
+      </w:r>
+      <w:r>
+        <w:t>errors include:</w:t>
+      </w:r>
+    </w:p>
+    <w:p>
+      <w:pPr>
+        <w:pStyle w:val="ListParagraph"/>
+        <w:numPr>
+          <w:ilvl w:val="0"/>
+          <w:numId w:val="7"/>
+        </w:numPr>
+      </w:pPr>
+      <w:r>
+        <w:t>B</w:t>
+      </w:r>
+      <w:r>
+        <w:t>uild state</w:t>
+      </w:r>
+      <w:r>
+        <w:br/>
+        <w:t xml:space="preserve">A project must have a build state </w:t>
+      </w:r>
+      <w:r>
+        <w:t xml:space="preserve">before </w:t>
+      </w:r>
+      <w:r>
+        <w:t xml:space="preserve">the </w:t>
+      </w:r>
+      <w:r>
+        <w:t xml:space="preserve">associated </w:t>
+      </w:r>
+      <w:r>
+        <w:t>bundle</w:t>
+      </w:r>
+      <w:r>
+        <w:t xml:space="preserve"> can be installed</w:t>
+      </w:r>
+    </w:p>
+    <w:p>
+      <w:pPr>
+        <w:pStyle w:val="ListParagraph"/>
+        <w:numPr>
+          <w:ilvl w:val="0"/>
+          <w:numId w:val="7"/>
+        </w:numPr>
+      </w:pPr>
+      <w:r>
+        <w:t>Bundle cycles</w:t>
+      </w:r>
+    </w:p>
+    <w:p>
+      <w:pPr>
+        <w:pStyle w:val="ListParagraph"/>
+        <w:ind w:left="360"/>
+      </w:pPr>
+      <w:r>
+        <w:t xml:space="preserve">Direct and indirect circular references between bundles prevent </w:t>
+      </w:r>
+      <w:r>
+        <w:t>them</w:t>
+      </w:r>
+      <w:r>
+        <w:t xml:space="preserve"> from being resolved. See</w:t>
+      </w:r>
+      <w:r>
+        <w:t xml:space="preserve"> </w:t>
+      </w:r>
+      <w:hyperlink r:id="rId10" w:anchor="DepencencyRules" w:history="1">
+        <w:r>
+          <w:rPr>
+            <w:rStyle w:val="Hyperlink"/>
+          </w:rPr>
+          <w:t>Bundle Dependencies</w:t>
+        </w:r>
+      </w:hyperlink>
+      <w:r>
+        <w:t xml:space="preserve"> for a description of bundle cycles.</w:t>
+      </w:r>
+    </w:p>
+    <w:p>
+      <w:pPr>
+        <w:pStyle w:val="ListParagraph"/>
+        <w:numPr>
+          <w:ilvl w:val="0"/>
+          <w:numId w:val="7"/>
+        </w:numPr>
+      </w:pPr>
+      <w:r>
+        <w:t>External duplicates</w:t>
+      </w:r>
+    </w:p>
+    <w:p>
+      <w:pPr>
+        <w:pStyle w:val="ListParagraph"/>
+        <w:ind w:left="360"/>
+      </w:pPr>
+      <w:r>
+        <w:t xml:space="preserve">It is not </w:t>
+      </w:r>
+      <w:r>
+        <w:t xml:space="preserve">possible to resolve and start a </w:t>
+      </w:r>
+      <w:r>
+        <w:t>w</w:t>
+      </w:r>
+      <w:r>
+        <w:t>orkspace bundle that have the same symbolic name as an external jar bundle</w:t>
+      </w:r>
+      <w:r>
+        <w:t>. Note that the bundle version does not have to be the same.</w:t>
+      </w:r>
+      <w:r>
+        <w:t xml:space="preserve"> </w:t>
+      </w:r>
+    </w:p>
+    <w:p>
+      <w:pPr>
+        <w:pStyle w:val="ListParagraph"/>
+        <w:numPr>
+          <w:ilvl w:val="0"/>
+          <w:numId w:val="7"/>
+        </w:numPr>
+      </w:pPr>
+      <w:r>
+        <w:t>Workspace d</w:t>
+      </w:r>
+      <w:r>
+        <w:t>uplicates</w:t>
+      </w:r>
+    </w:p>
+    <w:p>
+      <w:pPr>
+        <w:pStyle w:val="ListParagraph"/>
+        <w:ind w:left="360"/>
+      </w:pPr>
+      <w:r>
+        <w:t>For workspace bundle</w:t>
+      </w:r>
+      <w:r>
+        <w:t>s,</w:t>
+      </w:r>
+      <w:r>
+        <w:t xml:space="preserve"> the bundle names may be equal, but they cannot have the same symbolic name and version. </w:t>
+      </w:r>
+    </w:p>
+    <w:p>
+      <w:pPr>
+        <w:pStyle w:val="ListParagraph"/>
+        <w:numPr>
+          <w:ilvl w:val="0"/>
+          <w:numId w:val="7"/>
+        </w:numPr>
+      </w:pPr>
+      <w:r>
+        <w:t>Project meta files</w:t>
+      </w:r>
+    </w:p>
+    <w:p>
+      <w:pPr>
+        <w:pStyle w:val="ListParagraph"/>
+        <w:ind w:left="360"/>
+      </w:pPr>
+      <w:r>
+        <w:t>I</w:t>
+      </w:r>
+      <w:r>
+        <w:t>nvalid project description file</w:t>
+      </w:r>
+      <w:r>
+        <w:t>s</w:t>
+      </w:r>
+      <w:r>
+        <w:t xml:space="preserve"> and certain errors </w:t>
+      </w:r>
+      <w:r>
+        <w:t xml:space="preserve">in manifest files </w:t>
+      </w:r>
+      <w:r>
+        <w:t xml:space="preserve">(e.g. error in the </w:t>
+      </w:r>
+      <w:r>
+        <w:t>Bundle-SymbolicName</w:t>
+      </w:r>
+      <w:r>
+        <w:t xml:space="preserve"> header) prevent bundles from being installed</w:t>
+      </w:r>
+      <w:r>
+        <w:t>.</w:t>
+      </w:r>
+      <w:r>
+        <w:t xml:space="preserve"> </w:t>
+      </w:r>
+      <w:r>
+        <w:t xml:space="preserve">Circular references </w:t>
+      </w:r>
+      <w:r>
+        <w:t>(</w:t>
+      </w:r>
+      <w:r>
+        <w:t>Import-Package</w:t>
+      </w:r>
+      <w:r>
+        <w:t xml:space="preserve"> header) </w:t>
+      </w:r>
+      <w:r>
+        <w:t xml:space="preserve">between bundles results in resolve errors while </w:t>
+      </w:r>
+      <w:r>
+        <w:t>others (e.g. error in the Bundle-Activator header) preve</w:t>
+      </w:r>
+      <w:r>
+        <w:t>nts a bundle from being started.</w:t>
+      </w:r>
+    </w:p>
+    <w:p>
+      <w:pPr>
+        <w:pStyle w:val="Heading2"/>
+      </w:pPr>
+      <w:bookmarkStart w:id="3" w:name="_Toc433871092"/>
+      <w:r>
+        <w:t>Life Cycle Errors</w:t>
+      </w:r>
+      <w:bookmarkEnd w:id="3"/>
+    </w:p>
+    <w:p>
+      <w:r>
+        <w:t>Life cycle errors are divided into modular lifecycle (installed, resolved and uninstalled states) and service lifecycle (starting, active and stopping states) errors detected and reported by the OSGi life cycle module.</w:t>
+      </w:r>
+      <w:r>
+        <w:t xml:space="preserve"> </w:t>
+      </w:r>
+      <w:r>
+        <w:t>Bundle life cycle errors are critical errors that prevent bundles from being activated (installed, resolved and started) or c</w:t>
+      </w:r>
+      <w:r>
+        <w:t>ause a bundle operation to fail,</w:t>
+      </w:r>
+      <w:r>
+        <w:t xml:space="preserve"> while it is possible to activate bundles with Java build time errors. </w:t>
+      </w:r>
+      <w:r>
+        <w:t>Except for runtime errors</w:t>
+      </w:r>
+      <w:r>
+        <w:t>,</w:t>
+      </w:r>
+      <w:r>
+        <w:t xml:space="preserve"> which are service errors</w:t>
+      </w:r>
+      <w:r>
+        <w:t>,</w:t>
+      </w:r>
+      <w:r>
+        <w:t xml:space="preserve"> modular errors include, among others, </w:t>
+      </w:r>
+      <w:r>
+        <w:t xml:space="preserve">resolve errors, </w:t>
+      </w:r>
+      <w:r>
+        <w:t xml:space="preserve">duplicates, </w:t>
+      </w:r>
+      <w:r>
+        <w:t xml:space="preserve">cycles, </w:t>
+      </w:r>
+      <w:r>
+        <w:t>bundle</w:t>
+      </w:r>
+      <w:r>
+        <w:t xml:space="preserve"> </w:t>
+      </w:r>
+      <w:r>
+        <w:t xml:space="preserve">file </w:t>
+      </w:r>
+      <w:r>
+        <w:t>location access failures, security violations, bundle state and</w:t>
+      </w:r>
+      <w:r>
+        <w:t xml:space="preserve"> state change errors.</w:t>
+      </w:r>
+      <w:r>
+        <w:t xml:space="preserve"> </w:t>
+      </w:r>
+    </w:p>
+    <w:p>
+      <w:pPr>
+        <w:autoSpaceDE w:val="0"/>
+        <w:autoSpaceDN w:val="0"/>
+        <w:adjustRightInd w:val="0"/>
+        <w:spacing w:after="0" w:line="240" w:lineRule="auto"/>
+      </w:pPr>
+      <w:r>
+        <w:t xml:space="preserve">Some errors can be characterized as both </w:t>
+      </w:r>
+      <w:r>
+        <w:t xml:space="preserve">as </w:t>
+      </w:r>
+      <w:r>
+        <w:t>Bundle</w:t>
+      </w:r>
+      <w:r>
+        <w:t xml:space="preserve"> build and OSGi </w:t>
+      </w:r>
+      <w:r>
+        <w:t xml:space="preserve">modular errors </w:t>
+      </w:r>
+      <w:r>
+        <w:t xml:space="preserve">depending on the state of a bundle. </w:t>
+      </w:r>
+      <w:r>
+        <w:t xml:space="preserve">These kind of overlapping errors are detected at build time, right after build </w:t>
+      </w:r>
+      <w:r>
+        <w:t>or</w:t>
+      </w:r>
+      <w:r>
+        <w:t xml:space="preserve"> before a bundle operation is executed</w:t>
+      </w:r>
+      <w:r>
+        <w:t xml:space="preserve"> if possible</w:t>
+      </w:r>
+      <w:bookmarkStart w:id="4" w:name="_GoBack"/>
+      <w:bookmarkEnd w:id="4"/>
+      <w:r>
+        <w:t xml:space="preserve">. </w:t>
+      </w:r>
+      <w:r>
+        <w:t xml:space="preserve">For </w:t>
+      </w:r>
+      <w:r>
+        <w:t>instance,</w:t>
+      </w:r>
+      <w:r>
+        <w:t xml:space="preserve"> the </w:t>
+      </w:r>
+      <w:r>
+        <w:t xml:space="preserve">Eclipse </w:t>
+      </w:r>
+      <w:r>
+        <w:t xml:space="preserve">build system detects circular references between projects while OSGi </w:t>
+      </w:r>
+      <w:r>
+        <w:t xml:space="preserve">in principle </w:t>
+      </w:r>
+      <w:r>
+        <w:t>does the same for bundles</w:t>
+      </w:r>
+      <w:r>
+        <w:t xml:space="preserve">, </w:t>
+      </w:r>
+      <w:r>
+        <w:t>although</w:t>
+      </w:r>
+      <w:r>
+        <w:t xml:space="preserve"> </w:t>
+      </w:r>
+      <w:r>
+        <w:t>with a more rigorous set of rules</w:t>
+      </w:r>
+      <w:r>
+        <w:t>.</w:t>
+      </w:r>
+      <w:r>
+        <w:t xml:space="preserve"> </w:t>
+      </w:r>
+      <w:r>
+        <w:t xml:space="preserve">Another example </w:t>
+      </w:r>
+      <w:r>
+        <w:t>are</w:t>
+      </w:r>
+      <w:r>
+        <w:t xml:space="preserve"> </w:t>
+      </w:r>
+      <w:r>
+        <w:t xml:space="preserve">duplicates between bundles. </w:t>
+      </w:r>
+      <w:r>
+        <w:t xml:space="preserve">Workspace and external </w:t>
+      </w:r>
+      <w:r>
+        <w:t xml:space="preserve">(jar bundles) </w:t>
+      </w:r>
+      <w:r>
+        <w:t xml:space="preserve">duplicates are not detected by the </w:t>
+      </w:r>
+      <w:r>
+        <w:t xml:space="preserve">Eclipse </w:t>
+      </w:r>
+      <w:r>
+        <w:t>build system</w:t>
+      </w:r>
+      <w:r>
+        <w:t xml:space="preserve"> while only w</w:t>
+      </w:r>
+      <w:r>
+        <w:t xml:space="preserve">orkspace duplicates are detected by </w:t>
+      </w:r>
+      <w:r>
+        <w:t>the life cycle module</w:t>
+      </w:r>
+      <w:r>
+        <w:t xml:space="preserve">. If for instance a cycle is detected during a build or a duplicate right after a build and the bundle is in state </w:t>
+      </w:r>
+      <w:r>
+        <w:t>INSTALLED,</w:t>
+      </w:r>
+      <w:r>
+        <w:t xml:space="preserve"> the bundle will not be resolved and if in state </w:t>
+      </w:r>
+      <w:r>
+        <w:t xml:space="preserve">RESOLVED </w:t>
+      </w:r>
+      <w:r>
+        <w:t>the current revision of the bundle is used</w:t>
+      </w:r>
+      <w:r>
+        <w:t xml:space="preserve"> when updated</w:t>
+      </w:r>
+      <w:r>
+        <w:t>.</w:t>
+      </w:r>
+      <w:r>
+        <w:t xml:space="preserve"> </w:t>
+      </w:r>
+      <w:r>
+        <w:t xml:space="preserve"> It is then possible to start the bundle, using the current revision, even if the bundle is a duplicate or is part of a cycle.</w:t>
+      </w:r>
+    </w:p>
+    <w:p>
       <w:pPr>
         <w:pStyle w:val="Heading1"/>
       </w:pPr>
-      <w:bookmarkStart w:id="4" w:name="_Project_Enabling_and"/>
-      <w:bookmarkStart w:id="5" w:name="_Ref347945951"/>
-      <w:bookmarkStart w:id="6" w:name="_Toc347957439"/>
-      <w:bookmarkEnd w:id="4"/>
-      <w:r>
-        <w:t>Project</w:t>
+      <w:bookmarkStart w:id="5" w:name="_Toc433871093"/>
+      <w:r>
+        <w:t>Error Management</w:t>
+      </w:r>
+      <w:bookmarkEnd w:id="5"/>
+    </w:p>
+    <w:p>
+      <w:r>
+        <w:t>The e</w:t>
+      </w:r>
+      <w:r>
+        <w:t xml:space="preserve">rror </w:t>
+      </w:r>
+      <w:r>
+        <w:t>management</w:t>
+      </w:r>
+      <w:r>
+        <w:t xml:space="preserve"> is </w:t>
+      </w:r>
+      <w:r>
+        <w:t>controlled</w:t>
+      </w:r>
+      <w:r>
+        <w:t xml:space="preserve"> by a</w:t>
+      </w:r>
+      <w:r>
+        <w:t>n</w:t>
       </w:r>
       <w:r>
         <w:t xml:space="preserve"> </w:t>
       </w:r>
       <w:r>
-        <w:t xml:space="preserve">Enabling and Bundle </w:t>
-      </w:r>
-      <w:r>
-        <w:t>Relationship Errors</w:t>
-      </w:r>
-      <w:bookmarkEnd w:id="5"/>
+        <w:t>intermediate</w:t>
+      </w:r>
+      <w:r>
+        <w:t xml:space="preserve"> </w:t>
+      </w:r>
+      <w:r>
+        <w:t>layer</w:t>
+      </w:r>
+      <w:r>
+        <w:t xml:space="preserve"> and a validation state machine backing the life cycle of bundles. The </w:t>
+      </w:r>
+      <w:r>
+        <w:t>intermediate</w:t>
+      </w:r>
+      <w:r>
+        <w:t xml:space="preserve"> </w:t>
+      </w:r>
+      <w:r>
+        <w:t>layer</w:t>
+      </w:r>
+      <w:r>
+        <w:t xml:space="preserve"> </w:t>
+      </w:r>
+      <w:r>
+        <w:t>analyze erro</w:t>
+      </w:r>
+      <w:r>
+        <w:t xml:space="preserve">rs produced by the build system, </w:t>
+      </w:r>
+      <w:r>
+        <w:t xml:space="preserve">detects additional errors </w:t>
+      </w:r>
+      <w:r>
+        <w:t>and make decisions on what kind of bundle operations to perform based on changes made to source projects</w:t>
+      </w:r>
+      <w:r>
+        <w:t xml:space="preserve">. </w:t>
+      </w:r>
+      <w:r>
+        <w:t xml:space="preserve"> </w:t>
+      </w:r>
+      <w:r>
+        <w:t>For instance,</w:t>
+      </w:r>
+      <w:r>
+        <w:t xml:space="preserve"> if new dependencies are added</w:t>
+      </w:r>
+      <w:r>
+        <w:t xml:space="preserve"> or removed form a project or when projects are added or removed from the workspace. </w:t>
+      </w:r>
+      <w:r>
+        <w:t xml:space="preserve">The validation machine </w:t>
+      </w:r>
+      <w:r>
+        <w:t xml:space="preserve">detects transition errors and </w:t>
+      </w:r>
+      <w:r>
+        <w:t xml:space="preserve">generates </w:t>
+      </w:r>
+      <w:r>
+        <w:t xml:space="preserve">errors in </w:t>
+      </w:r>
+      <w:r>
+        <w:t>case a bundle operation or transition violates the possible bundle transitions given a</w:t>
+      </w:r>
+      <w:r>
+        <w:t>n</w:t>
+      </w:r>
+      <w:r>
+        <w:t xml:space="preserve"> </w:t>
+      </w:r>
+      <w:r>
+        <w:t>initial</w:t>
+      </w:r>
+      <w:r>
+        <w:t xml:space="preserve"> bundle state.</w:t>
+      </w:r>
+      <w:r>
+        <w:t xml:space="preserve"> Showing errors states in a state machine clutters up the diagram, but briefly illustrates where the different kind of errors are detected.</w:t>
+      </w:r>
+      <w:r>
+        <w:t xml:space="preserve"> Note </w:t>
+      </w:r>
+      <w:r>
+        <w:t xml:space="preserve">that </w:t>
+      </w:r>
+      <w:r>
+        <w:t xml:space="preserve">the state machine </w:t>
+      </w:r>
+      <w:r>
+        <w:t xml:space="preserve">diagram </w:t>
+      </w:r>
+      <w:r>
+        <w:t xml:space="preserve">is slightly different </w:t>
+      </w:r>
+      <w:r>
+        <w:t>compared to</w:t>
+      </w:r>
+      <w:r>
+        <w:t xml:space="preserve"> the </w:t>
+      </w:r>
+      <w:r>
+        <w:t>one usually shown</w:t>
+      </w:r>
+      <w:r>
+        <w:t>.</w:t>
+      </w:r>
+    </w:p>
+    <w:p>
+      <w:pPr>
+        <w:jc w:val="center"/>
+      </w:pPr>
+      <w:r>
+        <w:object w:dxaOrig="13860" w:dyaOrig="9570">
+          <v:shapetype id="_x0000_t75" coordsize="21600,21600" o:spt="75" o:preferrelative="t" path="m@4@5l@4@11@9@11@9@5xe" filled="f" stroked="f">
+            <v:stroke joinstyle="miter"/>
+            <v:formulas>
+              <v:f eqn="if lineDrawn pixelLineWidth 0"/>
+              <v:f eqn="sum @0 1 0"/>
+              <v:f eqn="sum 0 0 @1"/>
+              <v:f eqn="prod @2 1 2"/>
+              <v:f eqn="prod @3 21600 pixelWidth"/>
+              <v:f eqn="prod @3 21600 pixelHeight"/>
+              <v:f eqn="sum @0 0 1"/>
+              <v:f eqn="prod @6 1 2"/>
+              <v:f eqn="prod @7 21600 pixelWidth"/>
+              <v:f eqn="sum @8 21600 0"/>
+              <v:f eqn="prod @7 21600 pixelHeight"/>
+              <v:f eqn="sum @10 21600 0"/>
+            </v:formulas>
+            <v:path o:extrusionok="f" gradientshapeok="t" o:connecttype="rect"/>
+            <o:lock v:ext="edit" aspectratio="t"/>
+          </v:shapetype>
+          <v:shape id="_x0000_i1040" type="#_x0000_t75" style="width:530.25pt;height:366pt" o:ole="">
+            <v:imagedata r:id="rId11" o:title=""/>
+          </v:shape>
+          <o:OLEObject Type="Embed" ProgID="Visio.Drawing.15" ShapeID="_x0000_i1040" DrawAspect="Content" ObjectID="_1507613270" r:id="rId12"/>
+        </w:object>
+      </w:r>
+    </w:p>
+    <w:p>
+      <w:pPr>
+        <w:pStyle w:val="Heading2"/>
+      </w:pPr>
+      <w:bookmarkStart w:id="6" w:name="_Toc433871094"/>
+      <w:r>
+        <w:t>Sample Use Case</w:t>
+      </w:r>
       <w:bookmarkEnd w:id="6"/>
     </w:p>
     <w:p>
       <w:r>
-        <w:t xml:space="preserve">Of special interest are build errors with circular and broken references between bundle projects. A bundle project has by definition errors if the bundle project </w:t>
-      </w:r>
-      <w:r>
-        <w:t xml:space="preserve">itself has errors </w:t>
-      </w:r>
-      <w:r>
-        <w:t xml:space="preserve">or any of the </w:t>
-      </w:r>
-      <w:r>
-        <w:t>bundle projects it references (or requires capabilities from) has</w:t>
-      </w:r>
-      <w:r>
-        <w:t xml:space="preserve"> errors</w:t>
-      </w:r>
-      <w:r>
-        <w:t>, does not exist or is disabled</w:t>
+        <w:t xml:space="preserve">Different use cases </w:t>
+      </w:r>
+      <w:r>
+        <w:t xml:space="preserve">that </w:t>
+      </w:r>
+      <w:r>
+        <w:t>end</w:t>
+      </w:r>
+      <w:r>
+        <w:t>s</w:t>
+      </w:r>
+      <w:r>
+        <w:t xml:space="preserve"> up in an error state can </w:t>
+      </w:r>
+      <w:r>
+        <w:t>be run on the state machine and a given initial status of project</w:t>
+      </w:r>
+      <w:r>
+        <w:t>s</w:t>
+      </w:r>
+      <w:r>
+        <w:t xml:space="preserve"> and the state of </w:t>
+      </w:r>
+      <w:r>
+        <w:t>their bundles</w:t>
       </w:r>
       <w:r>
         <w:t>.</w:t>
       </w:r>
       <w:r>
-        <w:t xml:space="preserve"> If the project indirectly references itself it’s a circular reference error.</w:t>
+        <w:t xml:space="preserve"> </w:t>
+      </w:r>
+      <w:r>
+        <w:t xml:space="preserve">A </w:t>
+      </w:r>
+      <w:r>
+        <w:t>sample</w:t>
+      </w:r>
+      <w:r>
+        <w:t xml:space="preserve"> use </w:t>
+      </w:r>
+      <w:r>
+        <w:t xml:space="preserve">case </w:t>
+      </w:r>
+      <w:r>
+        <w:t>may be to u</w:t>
+      </w:r>
+      <w:r>
+        <w:t>pd</w:t>
+      </w:r>
+      <w:r>
+        <w:t xml:space="preserve">ate </w:t>
+      </w:r>
+      <w:r>
+        <w:t xml:space="preserve">a </w:t>
+      </w:r>
+      <w:r>
+        <w:t xml:space="preserve">bundle </w:t>
+      </w:r>
+      <w:r>
+        <w:t xml:space="preserve">A after it has been saved and built </w:t>
+      </w:r>
+      <w:r>
+        <w:t xml:space="preserve">(the initial state in the diagram) </w:t>
+      </w:r>
+      <w:r>
+        <w:t xml:space="preserve">with new dependencies </w:t>
+      </w:r>
+      <w:r>
+        <w:t>on</w:t>
+      </w:r>
+      <w:r>
+        <w:t xml:space="preserve"> a deactivated bundle B </w:t>
+      </w:r>
+      <w:r>
+        <w:t xml:space="preserve">in state INSTALLED </w:t>
+      </w:r>
+      <w:r>
+        <w:t>that already has a reference to bundle A (cycle error). B</w:t>
+      </w:r>
+      <w:r>
+        <w:t xml:space="preserve">undle </w:t>
+      </w:r>
+      <w:r>
+        <w:t xml:space="preserve">A </w:t>
+      </w:r>
+      <w:r>
+        <w:t xml:space="preserve">is initially activated and is in state ACTIVE when adding a dependency (e.g. adding bundle </w:t>
+      </w:r>
+      <w:r>
+        <w:t xml:space="preserve">B </w:t>
+      </w:r>
+      <w:r>
+        <w:t xml:space="preserve">to </w:t>
+      </w:r>
+      <w:r>
+        <w:t>its</w:t>
+      </w:r>
+      <w:r>
+        <w:t xml:space="preserve"> import directive</w:t>
+      </w:r>
+      <w:r>
+        <w:t xml:space="preserve">) </w:t>
+      </w:r>
+      <w:r>
+        <w:t xml:space="preserve">on </w:t>
+      </w:r>
+      <w:r>
+        <w:t xml:space="preserve">bundle B </w:t>
+      </w:r>
+      <w:r>
+        <w:t xml:space="preserve">that </w:t>
+      </w:r>
+      <w:r>
+        <w:t xml:space="preserve">already </w:t>
+      </w:r>
+      <w:r>
+        <w:t xml:space="preserve">is </w:t>
+      </w:r>
+      <w:r>
+        <w:t xml:space="preserve">referencing bundle A in its </w:t>
+      </w:r>
+      <w:r>
+        <w:t xml:space="preserve">own </w:t>
+      </w:r>
+      <w:r>
+        <w:t>import directive</w:t>
+      </w:r>
+      <w:r>
+        <w:t>.</w:t>
       </w:r>
     </w:p>
     <w:p>
       <w:r>
-        <w:lastRenderedPageBreak/>
-        <w:t xml:space="preserve">It is not possible to activate a bundle, or any bundle requiring capabilities from </w:t>
-      </w:r>
-      <w:r>
-        <w:t>the</w:t>
-      </w:r>
-      <w:r>
-        <w:t xml:space="preserve"> bundle, with errors. When errors occur in an already activated bundle, the bundle and the requiring bundles are not updated and the current revisions with the existing wires are used and the states of the bundles are not affected.  When errors are corrected and the bundle project is built, the bundle and its requiring bundles are updated </w:t>
-      </w:r>
-      <w:r>
-        <w:t xml:space="preserve">either manually or </w:t>
-      </w:r>
-      <w:r>
-        <w:t>automatically.</w:t>
+        <w:t xml:space="preserve">The intermediate </w:t>
+      </w:r>
+      <w:r>
+        <w:t>layer</w:t>
+      </w:r>
+      <w:r>
+        <w:t xml:space="preserve"> determines that bundle A should be </w:t>
+      </w:r>
+      <w:r>
+        <w:t xml:space="preserve">stopped, </w:t>
+      </w:r>
+      <w:r>
+        <w:t>updated, resolved and started (to return to its initial ACTIVE state) after a build and bundle B should be activated (installed and resolved) together with bundle A for resolve</w:t>
+      </w:r>
+      <w:r>
+        <w:t xml:space="preserve"> to succeed</w:t>
+      </w:r>
+      <w:r>
+        <w:t>.</w:t>
+      </w:r>
+      <w:r>
+        <w:t xml:space="preserve"> </w:t>
+      </w:r>
+      <w:r>
+        <w:t xml:space="preserve"> </w:t>
+      </w:r>
+      <w:r>
+        <w:t>Before updating A</w:t>
+      </w:r>
+      <w:r>
+        <w:t>,</w:t>
+      </w:r>
+      <w:r>
+        <w:t xml:space="preserve"> its dependency graph is </w:t>
+      </w:r>
+      <w:r>
+        <w:t xml:space="preserve">constructed showing that bundle </w:t>
+      </w:r>
+      <w:r>
+        <w:t>A</w:t>
+      </w:r>
+      <w:r>
+        <w:t xml:space="preserve"> </w:t>
+      </w:r>
+      <w:r>
+        <w:t xml:space="preserve">require </w:t>
+      </w:r>
+      <w:r>
+        <w:t xml:space="preserve">some capabilities </w:t>
+      </w:r>
+      <w:r>
+        <w:t>from bundle B</w:t>
+      </w:r>
+      <w:r>
+        <w:t xml:space="preserve"> </w:t>
+      </w:r>
+      <w:r>
+        <w:t>which</w:t>
+      </w:r>
+      <w:r>
+        <w:t xml:space="preserve"> at the same time require capabilities from A. This results in a circular reference between A and B and </w:t>
+      </w:r>
+      <w:r>
+        <w:t xml:space="preserve">would terminate with </w:t>
+      </w:r>
+      <w:r>
+        <w:t>a modular resolve error state</w:t>
+      </w:r>
+      <w:r>
+        <w:t xml:space="preserve"> if executed. In this case the cycle is detected before </w:t>
+      </w:r>
+      <w:r>
+        <w:t xml:space="preserve">the </w:t>
+      </w:r>
+      <w:r>
+        <w:t>bundle operations on A and B are executed and results in a cycle bundle build error. The cycle must in this case be solved by removing one of the import directives in the source projects before bundle A can be updated after a build.</w:t>
+      </w:r>
+      <w:r>
+        <w:t xml:space="preserve"> A simpler use case is </w:t>
+      </w:r>
+      <w:r>
+        <w:t xml:space="preserve">activating </w:t>
+      </w:r>
+      <w:r>
+        <w:t xml:space="preserve">a duplicate bundle where the install transition from state UNINSTALLED to state INSTALLED raise a modular install error, causing the bundle project to return </w:t>
+      </w:r>
+      <w:r>
+        <w:t xml:space="preserve">(rollback) </w:t>
+      </w:r>
+      <w:r>
+        <w:t>to state UNINSTALLED.</w:t>
+      </w:r>
+      <w:r>
+        <w:t xml:space="preserve"> An alternative is to let the intermediate </w:t>
+      </w:r>
+      <w:r>
+        <w:t>layer</w:t>
+      </w:r>
+      <w:r>
+        <w:t xml:space="preserve"> detect the error, before even entering the install transition.   </w:t>
       </w:r>
     </w:p>
     <w:p>
-      <w:r>
-        <w:t xml:space="preserve">If a bundle project has errors when it is exported, closed or when eclipse is shut down it is not possible to resolve the bundle at startup or when the bundle is imported or opened.  Instead, the activated bundle with errors is moved to state INSTALLED if it is a build error and stays in state UNINSTALLED if the bundle is a duplicate of another activated bundle.  </w:t>
-      </w:r>
-    </w:p>
-    <w:p>
-      <w:r>
-        <w:t xml:space="preserve">Deleting and closing bundle projects causes requiring projects (broken reference) to be unresolved (moved to state INSTALLED) in an activated workspace and uninstalled in a deactivated workspace. </w:t>
-      </w:r>
-    </w:p>
-    <w:p>
       <w:pPr>
         <w:pStyle w:val="Heading1"/>
       </w:pPr>
-      <w:bookmarkStart w:id="7" w:name="_Toc347957440"/>
-      <w:r>
-        <w:t>Error Conditions Summary</w:t>
+      <w:bookmarkStart w:id="7" w:name="_Toc433871095"/>
+      <w:r>
+        <w:t>Install</w:t>
+      </w:r>
+      <w:r>
+        <w:t xml:space="preserve"> and Activate</w:t>
       </w:r>
       <w:bookmarkEnd w:id="7"/>
     </w:p>
     <w:p>
       <w:r>
-        <w:t xml:space="preserve">In summary, deviation from the general rule depicting that only deactivated </w:t>
-      </w:r>
-      <w:bookmarkStart w:id="8" w:name="_Toc336333970"/>
-      <w:r>
-        <w:t xml:space="preserve">bundles are moved to state UNINSTALLED or state INSTALLED happens under the following error conditions for activated bundles: </w:t>
+        <w:t>Errors in m</w:t>
+      </w:r>
+      <w:r>
+        <w:t xml:space="preserve">eta data </w:t>
+      </w:r>
+      <w:r>
+        <w:t>files</w:t>
+      </w:r>
+      <w:r>
+        <w:t xml:space="preserve">, </w:t>
+      </w:r>
+      <w:r>
+        <w:t>duplicate</w:t>
+      </w:r>
+      <w:r>
+        <w:t>s</w:t>
+      </w:r>
+      <w:r>
+        <w:t>, circular references between bundle projects</w:t>
+      </w:r>
+      <w:r>
+        <w:t xml:space="preserve"> </w:t>
+      </w:r>
+      <w:r>
+        <w:t xml:space="preserve">and </w:t>
+      </w:r>
+      <w:r>
+        <w:t xml:space="preserve">lack of build state </w:t>
+      </w:r>
+      <w:r>
+        <w:t xml:space="preserve">are </w:t>
+      </w:r>
+      <w:r>
+        <w:t xml:space="preserve">build </w:t>
+      </w:r>
+      <w:r>
+        <w:t>errors that p</w:t>
+      </w:r>
+      <w:r>
+        <w:t>revents bundle projects from being installed</w:t>
+      </w:r>
+      <w:r>
+        <w:t xml:space="preserve"> and activated</w:t>
+      </w:r>
+      <w:r>
+        <w:t>.</w:t>
+      </w:r>
+      <w:r>
+        <w:t xml:space="preserve"> </w:t>
+      </w:r>
+      <w:r>
+        <w:t>Java</w:t>
+      </w:r>
+      <w:r>
+        <w:t xml:space="preserve"> b</w:t>
+      </w:r>
+      <w:r>
+        <w:t xml:space="preserve">uild errors </w:t>
+      </w:r>
+      <w:r>
+        <w:t xml:space="preserve">does not prevent a bundle </w:t>
+      </w:r>
+      <w:r>
+        <w:t xml:space="preserve">project </w:t>
+      </w:r>
+      <w:r>
+        <w:t xml:space="preserve">from being </w:t>
+      </w:r>
+      <w:r>
+        <w:t>installed</w:t>
+      </w:r>
+      <w:r>
+        <w:t xml:space="preserve">, </w:t>
+      </w:r>
+      <w:r>
+        <w:t xml:space="preserve">but </w:t>
+      </w:r>
+      <w:r>
+        <w:t>Bundle</w:t>
+      </w:r>
+      <w:r>
+        <w:t xml:space="preserve"> build errors </w:t>
+      </w:r>
+      <w:r>
+        <w:t>do</w:t>
+      </w:r>
+      <w:r>
+        <w:t xml:space="preserve">. If a bundle build error occurs in a deactivated workspace all bundles remains in state UNINSTALLED. </w:t>
+      </w:r>
+    </w:p>
+    <w:p>
+      <w:pPr>
+        <w:pStyle w:val="Heading1"/>
+      </w:pPr>
+      <w:bookmarkStart w:id="8" w:name="_Toc433871096"/>
+      <w:r>
+        <w:t>Resolve</w:t>
       </w:r>
       <w:bookmarkEnd w:id="8"/>
     </w:p>
     <w:p>
+      <w:r>
+        <w:t>In the life cycle</w:t>
+      </w:r>
+      <w:r>
+        <w:t xml:space="preserve"> </w:t>
+      </w:r>
+      <w:r>
+        <w:t xml:space="preserve">of </w:t>
+      </w:r>
+      <w:r>
+        <w:t>bundles,</w:t>
+      </w:r>
+      <w:r>
+        <w:t xml:space="preserve"> </w:t>
+      </w:r>
+      <w:r>
+        <w:t xml:space="preserve">they </w:t>
+      </w:r>
+      <w:r>
+        <w:t>are</w:t>
+      </w:r>
+      <w:r>
+        <w:t xml:space="preserve"> resolved after </w:t>
+      </w:r>
+      <w:r>
+        <w:t xml:space="preserve">they are </w:t>
+      </w:r>
+      <w:r>
+        <w:t>installed</w:t>
+      </w:r>
+      <w:r>
+        <w:t xml:space="preserve"> and after they are updated and </w:t>
+      </w:r>
+      <w:r>
+        <w:t>refreshed</w:t>
+      </w:r>
+      <w:r>
+        <w:t xml:space="preserve"> when in state RESOLVED and ACTIVE (and state STARTING/STOPPING)</w:t>
+      </w:r>
+      <w:r>
+        <w:t>.</w:t>
+      </w:r>
+      <w:r>
+        <w:t xml:space="preserve"> In short</w:t>
+      </w:r>
+      <w:r>
+        <w:t>,</w:t>
+      </w:r>
+      <w:r>
+        <w:t xml:space="preserve"> w</w:t>
+      </w:r>
+      <w:r>
+        <w:t xml:space="preserve">hen </w:t>
+      </w:r>
+      <w:r>
+        <w:t xml:space="preserve">a bundle is </w:t>
+      </w:r>
+      <w:r>
+        <w:t>resolved</w:t>
+      </w:r>
+      <w:r>
+        <w:t>,</w:t>
+      </w:r>
+      <w:r>
+        <w:t xml:space="preserve"> all Java classes</w:t>
+      </w:r>
+      <w:r>
+        <w:t xml:space="preserve"> </w:t>
+      </w:r>
+      <w:r>
+        <w:t>that the bundle needs</w:t>
+      </w:r>
+      <w:r>
+        <w:t>,</w:t>
+      </w:r>
+      <w:r>
+        <w:t xml:space="preserve"> </w:t>
+      </w:r>
+      <w:r>
+        <w:t>located with</w:t>
+      </w:r>
+      <w:r>
+        <w:t>in the bundle and in all bundles that the bundle to resolve depends on,</w:t>
+      </w:r>
+      <w:r>
+        <w:t xml:space="preserve"> are available</w:t>
+      </w:r>
+      <w:r>
+        <w:t>.</w:t>
+      </w:r>
+      <w:r>
+        <w:t xml:space="preserve"> </w:t>
+      </w:r>
+    </w:p>
+    <w:p>
+      <w:r>
+        <w:t xml:space="preserve">The following </w:t>
+      </w:r>
+      <w:r>
+        <w:t>errors</w:t>
+      </w:r>
+      <w:r>
+        <w:t xml:space="preserve"> are </w:t>
+      </w:r>
+      <w:r>
+        <w:t>detected and reported before trying to resolve a bundle</w:t>
+      </w:r>
+      <w:r>
+        <w:t>:</w:t>
+      </w:r>
+    </w:p>
+    <w:p>
       <w:pPr>
         <w:pStyle w:val="ListParagraph"/>
         <w:numPr>
           <w:ilvl w:val="0"/>
-          <w:numId w:val="6"/>
+          <w:numId w:val="8"/>
         </w:numPr>
       </w:pPr>
       <w:r>
-        <w:t xml:space="preserve">At session start up, when the workspace is activated and when projects are opened or imported. </w:t>
-      </w:r>
-    </w:p>
-    <w:p>
-      <w:pPr>
-        <w:pStyle w:val="ListParagraph"/>
-        <w:numPr>
-          <w:ilvl w:val="1"/>
-          <w:numId w:val="6"/>
-        </w:numPr>
-      </w:pPr>
-      <w:r>
-        <w:t>If an activated bundle has errors (except duplicate errors) it is moved to state INSTALLED. The bundle is resolved and possible started when the errors are corrected.</w:t>
-      </w:r>
-    </w:p>
-    <w:p>
-      <w:pPr>
-        <w:pStyle w:val="ListParagraph"/>
-        <w:numPr>
-          <w:ilvl w:val="1"/>
-          <w:numId w:val="6"/>
-        </w:numPr>
-      </w:pPr>
-      <w:r>
-        <w:t>If the activated bundle has the same symbolic name and version (duplicate bundle) as an already activated bundle it is left in state UNINSTALLED. The bundle is installed, resolved and possibl</w:t>
-      </w:r>
-      <w:r>
-        <w:t>y</w:t>
-      </w:r>
-      <w:r>
-        <w:t xml:space="preserve"> started when the bundle has a unique combination of symbolic name and version among the activated bundles (workspace and deployed bundles).</w:t>
+        <w:t>Circular references</w:t>
+      </w:r>
+      <w:r>
+        <w:t xml:space="preserve"> (</w:t>
+      </w:r>
+      <w:r>
+        <w:t>cycl</w:t>
+      </w:r>
+      <w:r>
+        <w:t xml:space="preserve">es) result in resolve errors </w:t>
+      </w:r>
+      <w:r>
+        <w:t>and</w:t>
+      </w:r>
+      <w:r>
+        <w:t xml:space="preserve"> are detected before bundles are resolved. </w:t>
+      </w:r>
+      <w:r>
+        <w:t xml:space="preserve">See </w:t>
+      </w:r>
+      <w:hyperlink r:id="rId13" w:anchor="DepencencyRules" w:history="1">
+        <w:r>
+          <w:rPr>
+            <w:rStyle w:val="Hyperlink"/>
+          </w:rPr>
+          <w:t>Dependency Rules</w:t>
+        </w:r>
+      </w:hyperlink>
+      <w:r>
+        <w:t xml:space="preserve"> for an explanation of </w:t>
+      </w:r>
+      <w:r>
+        <w:t xml:space="preserve">bundle </w:t>
+      </w:r>
+      <w:r>
+        <w:t>cycles.</w:t>
       </w:r>
     </w:p>
     <w:p>
@@ -823,166 +2134,365 @@
         <w:pStyle w:val="ListParagraph"/>
         <w:numPr>
           <w:ilvl w:val="0"/>
-          <w:numId w:val="6"/>
+          <w:numId w:val="8"/>
         </w:numPr>
       </w:pPr>
       <w:r>
-        <w:t>When a providing bundle project is closed or deleted (broken reference).</w:t>
-      </w:r>
-      <w:r>
-        <w:br/>
-        <w:t>When closing or deleting a bundle that provides capabilities to one or more activated bundles the requiring bundles are moved to state INSTALLED. The requiring bundles are resolved and possible started again when the providing bundle project is opened, recreated, or the requirement (e.g. removing the providing bundle from the import header) to the providing bundle is removed.</w:t>
+        <w:t xml:space="preserve">Dependencies are calculated where </w:t>
+      </w:r>
+      <w:r>
+        <w:t xml:space="preserve">bundles </w:t>
+      </w:r>
+      <w:r>
+        <w:t xml:space="preserve">providing </w:t>
+      </w:r>
+      <w:r>
+        <w:t xml:space="preserve">capabilities </w:t>
+      </w:r>
+      <w:r>
+        <w:t xml:space="preserve">to bundles to resolve are </w:t>
+      </w:r>
+      <w:r>
+        <w:t xml:space="preserve">automatically </w:t>
+      </w:r>
+      <w:r>
+        <w:t xml:space="preserve">included in the resolve process to avoid missing references. </w:t>
+      </w:r>
+      <w:r>
+        <w:t>Errors are reported if a dependency tree could not be calculated before trying to resolve the bundles.</w:t>
       </w:r>
     </w:p>
     <w:p>
-      <w:pPr>
-        <w:pStyle w:val="Heading1"/>
-      </w:pPr>
-      <w:r>
-        <w:t xml:space="preserve">Runtime </w:t>
-      </w:r>
-      <w:r>
-        <w:t>Error</w:t>
-      </w:r>
-      <w:r>
-        <w:t>s</w:t>
+      <w:r>
+        <w:t xml:space="preserve">If the resolver detects any </w:t>
+      </w:r>
+      <w:r>
+        <w:t xml:space="preserve">other modular </w:t>
+      </w:r>
+      <w:r>
+        <w:t>errors</w:t>
+      </w:r>
+      <w:r>
+        <w:t>,</w:t>
+      </w:r>
+      <w:r>
+        <w:t xml:space="preserve"> the</w:t>
+      </w:r>
+      <w:r>
+        <w:t>y</w:t>
+      </w:r>
+      <w:r>
+        <w:t xml:space="preserve"> are reported and the bundles to resolve are deactivated</w:t>
+      </w:r>
+      <w:r>
+        <w:t xml:space="preserve"> and moved to state INSTALL in an activated workspace and state UNINSTALLED in an deactivated workspace</w:t>
+      </w:r>
+      <w:r>
+        <w:t>.</w:t>
       </w:r>
       <w:r>
         <w:t xml:space="preserve"> </w:t>
-      </w:r>
-      <w:r>
-        <w:t>and Program Logic</w:t>
       </w:r>
     </w:p>
     <w:p>
-      <w:r>
-        <w:t>The Start and Stop commands executes code by invoking the start and stop method of their bundle. This may introduce differ</w:t>
-      </w:r>
-      <w:r>
-        <w:t xml:space="preserve">ent kind of runtime errors. </w:t>
-      </w:r>
-      <w:r>
-        <w:t xml:space="preserve"> </w:t>
-      </w:r>
-      <w:r>
-        <w:t xml:space="preserve">One such </w:t>
-      </w:r>
-      <w:r>
-        <w:t xml:space="preserve">fatal </w:t>
-      </w:r>
-      <w:proofErr w:type="gramStart"/>
-      <w:r>
-        <w:t>error</w:t>
-      </w:r>
-      <w:proofErr w:type="gramEnd"/>
-      <w:r>
-        <w:t xml:space="preserve"> is </w:t>
-      </w:r>
-      <w:proofErr w:type="gramStart"/>
-      <w:r>
-        <w:t>when</w:t>
-      </w:r>
-      <w:proofErr w:type="gramEnd"/>
-      <w:r>
-        <w:t xml:space="preserve"> a bundle runs out of memory. Control </w:t>
-      </w:r>
-      <w:proofErr w:type="gramStart"/>
-      <w:r>
-        <w:t>is not returned</w:t>
-      </w:r>
-      <w:proofErr w:type="gramEnd"/>
-      <w:r>
-        <w:t xml:space="preserve"> from the bundle responsible for the error and the status handler in Eclipse report </w:t>
-      </w:r>
-      <w:r>
-        <w:t>the error</w:t>
-      </w:r>
-      <w:r>
-        <w:t xml:space="preserve"> in a modal dialog box. </w:t>
-      </w:r>
-      <w:r>
-        <w:t xml:space="preserve">If the bundle continues allocating memory, a new dialog box reporting the same error </w:t>
-      </w:r>
-      <w:proofErr w:type="gramStart"/>
-      <w:r>
-        <w:t>is shown</w:t>
-      </w:r>
-      <w:proofErr w:type="gramEnd"/>
-      <w:r>
-        <w:t xml:space="preserve"> almost instantly after quitting the current error reporting dialog box.</w:t>
-      </w:r>
-      <w:r>
-        <w:t xml:space="preserve"> </w:t>
-      </w:r>
-      <w:r>
-        <w:t xml:space="preserve">To avoid </w:t>
-      </w:r>
-      <w:r>
-        <w:t>the</w:t>
-      </w:r>
-      <w:r>
-        <w:t xml:space="preserve"> deadlock the InPlace Activator overrides the standard status handler an only sends the error message to the log view</w:t>
-      </w:r>
-      <w:r>
-        <w:t xml:space="preserve">, giving the user </w:t>
-      </w:r>
-      <w:r>
-        <w:t xml:space="preserve">the option </w:t>
-      </w:r>
-      <w:bookmarkStart w:id="9" w:name="_GoBack"/>
+      <w:pPr>
+        <w:pStyle w:val="Heading1"/>
+      </w:pPr>
+      <w:bookmarkStart w:id="9" w:name="_Toc433871097"/>
+      <w:r>
+        <w:t>Start and Stop</w:t>
+      </w:r>
       <w:bookmarkEnd w:id="9"/>
-      <w:r>
-        <w:t>to terminate the IDE from the Bundle Console toolbar.</w:t>
-      </w:r>
-      <w:r>
-        <w:t xml:space="preserve"> Next time the IDE </w:t>
-      </w:r>
-      <w:proofErr w:type="gramStart"/>
-      <w:r>
-        <w:t>is</w:t>
-      </w:r>
-      <w:proofErr w:type="gramEnd"/>
-      <w:r>
-        <w:t xml:space="preserve"> started activated bundles are resolved but not started. This gives the user a chance to correct the error before starting the bundle.</w:t>
-      </w:r>
     </w:p>
     <w:p>
       <w:r>
-        <w:t xml:space="preserve"> </w:t>
+        <w:t xml:space="preserve">It is possible to activate a bundle with </w:t>
+      </w:r>
+      <w:r>
+        <w:t>Java</w:t>
+      </w:r>
+      <w:r>
+        <w:t xml:space="preserve"> build errors even if this kind of errors may generate a runtime error when the bundle is started. If the runtime flow does not execut</w:t>
+      </w:r>
+      <w:r>
+        <w:t>e code where the build errors are</w:t>
+      </w:r>
+      <w:r>
+        <w:t xml:space="preserve"> located, no runtime errors occurs due to the build errors. An option is provided to not allow activation (and thus starting a bundle) of bundle projects with </w:t>
+      </w:r>
+      <w:r>
+        <w:t>Java</w:t>
+      </w:r>
+      <w:r>
+        <w:t xml:space="preserve"> build errors.</w:t>
       </w:r>
     </w:p>
     <w:p>
       <w:r>
-        <w:lastRenderedPageBreak/>
-        <w:t xml:space="preserve">A value of “Bundle Problems” in </w:t>
-      </w:r>
-      <w:r>
-        <w:t xml:space="preserve">the </w:t>
+        <w:t xml:space="preserve">Any </w:t>
+      </w:r>
+      <w:r>
+        <w:t xml:space="preserve">service </w:t>
+      </w:r>
+      <w:r>
+        <w:t xml:space="preserve">exceptions thrown in start and stop methods are </w:t>
       </w:r>
       <w:r>
         <w:rPr>
-          <w:i/>
+          <w:rStyle w:val="hps"/>
+          <w:lang w:val="en"/>
         </w:rPr>
-        <w:t>S</w:t>
-      </w:r>
-      <w:r>
-        <w:rPr>
-          <w:i/>
-        </w:rPr>
-        <w:t>tatus</w:t>
-      </w:r>
-      <w:r>
-        <w:t xml:space="preserve"> field </w:t>
-      </w:r>
-      <w:r>
-        <w:t>in the Bundle View indicates a bundle runtime error.</w:t>
+        <w:t xml:space="preserve">caught </w:t>
+      </w:r>
+      <w:r>
+        <w:t xml:space="preserve">and reported. After a </w:t>
+      </w:r>
+      <w:r>
+        <w:t xml:space="preserve">service </w:t>
+      </w:r>
+      <w:r>
+        <w:t xml:space="preserve">runtime </w:t>
+      </w:r>
+      <w:r>
+        <w:t>error,</w:t>
+      </w:r>
+      <w:r>
+        <w:t xml:space="preserve"> the bundle </w:t>
+      </w:r>
+      <w:r>
+        <w:t>returns</w:t>
+      </w:r>
+      <w:r>
+        <w:t xml:space="preserve"> to state RESOLVED. </w:t>
+      </w:r>
+      <w:r>
+        <w:t>It is possible from the bundle menus to terminate a bundle while it is running within its start and stop</w:t>
+      </w:r>
+      <w:r>
+        <w:t xml:space="preserve"> methods. If stopped manually a service </w:t>
+      </w:r>
+      <w:r>
+        <w:t>exception is then generated stating that the start or stop operation was incomplete.</w:t>
+      </w:r>
+    </w:p>
+    <w:p>
+      <w:pPr>
+        <w:pStyle w:val="Heading1"/>
+      </w:pPr>
+      <w:bookmarkStart w:id="10" w:name="_Toc433871098"/>
+      <w:r>
+        <w:t>Update</w:t>
+      </w:r>
+      <w:bookmarkEnd w:id="10"/>
+    </w:p>
+    <w:p>
+      <w:r>
+        <w:t xml:space="preserve">A bundle </w:t>
+      </w:r>
+      <w:r>
+        <w:t>is usually</w:t>
+      </w:r>
+      <w:r>
+        <w:t xml:space="preserve"> update</w:t>
+      </w:r>
+      <w:r>
+        <w:t>d</w:t>
+      </w:r>
+      <w:r>
+        <w:t xml:space="preserve"> </w:t>
+      </w:r>
+      <w:r>
+        <w:t xml:space="preserve">after a build </w:t>
+      </w:r>
+      <w:r>
+        <w:t xml:space="preserve">at any activation </w:t>
+      </w:r>
+      <w:r>
+        <w:t xml:space="preserve">level (installed, resolved and started).  A </w:t>
+      </w:r>
+      <w:r>
+        <w:t xml:space="preserve">bundle, </w:t>
+      </w:r>
+      <w:r>
+        <w:t>together with its dependent bundles</w:t>
+      </w:r>
+      <w:r>
+        <w:t xml:space="preserve">, is </w:t>
+      </w:r>
+      <w:r>
+        <w:t>assigned a unique revision</w:t>
+      </w:r>
+      <w:r>
+        <w:t xml:space="preserve"> when resolved</w:t>
+      </w:r>
+      <w:r>
+        <w:t xml:space="preserve">. </w:t>
+      </w:r>
+      <w:r>
+        <w:t xml:space="preserve"> Trying to update a </w:t>
+      </w:r>
+      <w:r>
+        <w:t xml:space="preserve">resolved or started </w:t>
+      </w:r>
+      <w:r>
+        <w:t xml:space="preserve">bundle </w:t>
+      </w:r>
+      <w:r>
+        <w:t>with</w:t>
+      </w:r>
+      <w:r>
+        <w:t xml:space="preserve"> a bundle </w:t>
+      </w:r>
+      <w:r>
+        <w:t>–</w:t>
+      </w:r>
+      <w:r>
+        <w:t xml:space="preserve"> </w:t>
+      </w:r>
+      <w:r>
+        <w:t xml:space="preserve">Eclipse </w:t>
+      </w:r>
+      <w:r>
+        <w:t xml:space="preserve">build or life cycle </w:t>
+      </w:r>
+      <w:r>
+        <w:t>error</w:t>
+      </w:r>
+      <w:r>
+        <w:t xml:space="preserve"> </w:t>
+      </w:r>
+      <w:r>
+        <w:t xml:space="preserve">- </w:t>
+      </w:r>
+      <w:r>
+        <w:t>error</w:t>
+      </w:r>
+      <w:r>
+        <w:t xml:space="preserve"> is rejected and the current revision of the involved bundles are used. </w:t>
+      </w:r>
+      <w:r>
+        <w:t xml:space="preserve">In such cases the state </w:t>
+      </w:r>
+      <w:r>
+        <w:t xml:space="preserve">of the bundle projects </w:t>
+      </w:r>
+      <w:r>
+        <w:t xml:space="preserve">is a project </w:t>
+      </w:r>
+      <w:r>
+        <w:t xml:space="preserve">in an erroneous state </w:t>
+      </w:r>
+      <w:r>
+        <w:t>a</w:t>
+      </w:r>
+      <w:r>
+        <w:t>nd a</w:t>
+      </w:r>
+      <w:r>
+        <w:t xml:space="preserve"> running bundle executing code from the last </w:t>
+      </w:r>
+      <w:r>
+        <w:t xml:space="preserve">error free </w:t>
+      </w:r>
+      <w:r>
+        <w:t xml:space="preserve">build. </w:t>
+      </w:r>
+      <w:r>
+        <w:t>B</w:t>
+      </w:r>
+      <w:r>
+        <w:t>undle</w:t>
+      </w:r>
+      <w:r>
+        <w:t>s</w:t>
+      </w:r>
+      <w:r>
+        <w:t xml:space="preserve"> with </w:t>
+      </w:r>
+      <w:r>
+        <w:t>Java</w:t>
+      </w:r>
+      <w:r>
+        <w:t xml:space="preserve"> build errors may be updated.</w:t>
+      </w:r>
+      <w:r>
+        <w:t xml:space="preserve"> </w:t>
+      </w:r>
+    </w:p>
+    <w:p>
+      <w:pPr>
+        <w:pStyle w:val="Heading1"/>
+      </w:pPr>
+      <w:bookmarkStart w:id="11" w:name="_Toc433871099"/>
+      <w:r>
+        <w:t>Startup and Shutdown</w:t>
+      </w:r>
+      <w:bookmarkEnd w:id="11"/>
+    </w:p>
+    <w:p>
+      <w:r>
+        <w:t xml:space="preserve">At shutdown all bundles are uninstalled and refreshed. If there were </w:t>
+      </w:r>
+      <w:r>
+        <w:t>Eclipse</w:t>
+      </w:r>
+      <w:r>
+        <w:t xml:space="preserve"> </w:t>
+      </w:r>
+      <w:r>
+        <w:t xml:space="preserve">build </w:t>
+      </w:r>
+      <w:r>
+        <w:t xml:space="preserve">or modular </w:t>
+      </w:r>
+      <w:r>
+        <w:t>bundle errors at shut down all bundles are deactivated. If the IDE crashes</w:t>
+      </w:r>
+      <w:r>
+        <w:t>,</w:t>
+      </w:r>
+      <w:r>
+        <w:t xml:space="preserve"> the bundles are </w:t>
+      </w:r>
+      <w:r>
+        <w:t xml:space="preserve">either </w:t>
+      </w:r>
+      <w:r>
+        <w:t>deactivated at startup</w:t>
+      </w:r>
+      <w:r>
+        <w:t xml:space="preserve"> or installed and resolved (not started) depending on the state of the workspace</w:t>
+      </w:r>
+      <w:r>
+        <w:t xml:space="preserve">. </w:t>
+      </w:r>
+      <w:r>
+        <w:t xml:space="preserve">Some projects may be missing build state and need to be refreshed (e.g. not in sync with the file system) after a crash. </w:t>
+      </w:r>
+      <w:r>
+        <w:t xml:space="preserve">It is not possible to activate the workspace if there are bundles with </w:t>
+      </w:r>
+      <w:r>
+        <w:t>Eclipse</w:t>
+      </w:r>
+      <w:r>
+        <w:t xml:space="preserve"> build errors</w:t>
+      </w:r>
+      <w:r>
+        <w:t xml:space="preserve">. The situation at startup </w:t>
+      </w:r>
+      <w:r>
+        <w:t>is similar to</w:t>
+      </w:r>
+      <w:r>
+        <w:t xml:space="preserve"> activating the workspace; - That is installing all workspace bundles and resolving and starting the activated bundles.</w:t>
       </w:r>
       <w:r>
         <w:t xml:space="preserve"> </w:t>
       </w:r>
     </w:p>
     <w:sectPr>
-      <w:headerReference w:type="default" r:id="rId8"/>
+      <w:headerReference w:type="default" r:id="rId14"/>
       <w:pgSz w:w="11906" w:h="16838"/>
       <w:pgMar w:top="1417" w:right="1417" w:bottom="1417" w:left="1417" w:header="708" w:footer="708" w:gutter="0"/>
       <w:cols w:space="708"/>
@@ -993,7 +2503,7 @@
 </file>
 
 <file path=word/endnotes.xml><?xml version="1.0" encoding="utf-8"?>
-<w:endnotes xmlns:wpc="http://schemas.microsoft.com/office/word/2010/wordprocessingCanvas" xmlns:mc="http://schemas.openxmlformats.org/markup-compatibility/2006" xmlns:o="urn:schemas-microsoft-com:office:office" xmlns:r="http://schemas.openxmlformats.org/officeDocument/2006/relationships" xmlns:m="http://schemas.openxmlformats.org/officeDocument/2006/math" xmlns:v="urn:schemas-microsoft-com:vml" xmlns:wp14="http://schemas.microsoft.com/office/word/2010/wordprocessingDrawing" xmlns:wp="http://schemas.openxmlformats.org/drawingml/2006/wordprocessingDrawing" xmlns:w10="urn:schemas-microsoft-com:office:word" xmlns:w="http://schemas.openxmlformats.org/wordprocessingml/2006/main" xmlns:w14="http://schemas.microsoft.com/office/word/2010/wordml" xmlns:w15="http://schemas.microsoft.com/office/word/2012/wordml" xmlns:wpg="http://schemas.microsoft.com/office/word/2010/wordprocessingGroup" xmlns:wpi="http://schemas.microsoft.com/office/word/2010/wordprocessingInk" xmlns:wne="http://schemas.microsoft.com/office/word/2006/wordml" xmlns:wps="http://schemas.microsoft.com/office/word/2010/wordprocessingShape" mc:Ignorable="w14 w15 wp14">
+<w:endnotes xmlns:wpc="http://schemas.microsoft.com/office/word/2010/wordprocessingCanvas" xmlns:cx="http://schemas.microsoft.com/office/drawing/2014/chartex" xmlns:mc="http://schemas.openxmlformats.org/markup-compatibility/2006" xmlns:o="urn:schemas-microsoft-com:office:office" xmlns:r="http://schemas.openxmlformats.org/officeDocument/2006/relationships" xmlns:m="http://schemas.openxmlformats.org/officeDocument/2006/math" xmlns:v="urn:schemas-microsoft-com:vml" xmlns:wp14="http://schemas.microsoft.com/office/word/2010/wordprocessingDrawing" xmlns:wp="http://schemas.openxmlformats.org/drawingml/2006/wordprocessingDrawing" xmlns:w10="urn:schemas-microsoft-com:office:word" xmlns:w="http://schemas.openxmlformats.org/wordprocessingml/2006/main" xmlns:w14="http://schemas.microsoft.com/office/word/2010/wordml" xmlns:w15="http://schemas.microsoft.com/office/word/2012/wordml" xmlns:w16se="http://schemas.microsoft.com/office/word/2015/wordml/symex" xmlns:wpg="http://schemas.microsoft.com/office/word/2010/wordprocessingGroup" xmlns:wpi="http://schemas.microsoft.com/office/word/2010/wordprocessingInk" xmlns:wne="http://schemas.microsoft.com/office/word/2006/wordml" xmlns:wps="http://schemas.microsoft.com/office/word/2010/wordprocessingShape" mc:Ignorable="w14 w15 w16se wp14">
   <w:endnote w:type="separator" w:id="-1">
     <w:p>
       <w:pPr>
@@ -1018,7 +2528,7 @@
 </file>
 
 <file path=word/footnotes.xml><?xml version="1.0" encoding="utf-8"?>
-<w:footnotes xmlns:wpc="http://schemas.microsoft.com/office/word/2010/wordprocessingCanvas" xmlns:mc="http://schemas.openxmlformats.org/markup-compatibility/2006" xmlns:o="urn:schemas-microsoft-com:office:office" xmlns:r="http://schemas.openxmlformats.org/officeDocument/2006/relationships" xmlns:m="http://schemas.openxmlformats.org/officeDocument/2006/math" xmlns:v="urn:schemas-microsoft-com:vml" xmlns:wp14="http://schemas.microsoft.com/office/word/2010/wordprocessingDrawing" xmlns:wp="http://schemas.openxmlformats.org/drawingml/2006/wordprocessingDrawing" xmlns:w10="urn:schemas-microsoft-com:office:word" xmlns:w="http://schemas.openxmlformats.org/wordprocessingml/2006/main" xmlns:w14="http://schemas.microsoft.com/office/word/2010/wordml" xmlns:w15="http://schemas.microsoft.com/office/word/2012/wordml" xmlns:wpg="http://schemas.microsoft.com/office/word/2010/wordprocessingGroup" xmlns:wpi="http://schemas.microsoft.com/office/word/2010/wordprocessingInk" xmlns:wne="http://schemas.microsoft.com/office/word/2006/wordml" xmlns:wps="http://schemas.microsoft.com/office/word/2010/wordprocessingShape" mc:Ignorable="w14 w15 wp14">
+<w:footnotes xmlns:wpc="http://schemas.microsoft.com/office/word/2010/wordprocessingCanvas" xmlns:cx="http://schemas.microsoft.com/office/drawing/2014/chartex" xmlns:mc="http://schemas.openxmlformats.org/markup-compatibility/2006" xmlns:o="urn:schemas-microsoft-com:office:office" xmlns:r="http://schemas.openxmlformats.org/officeDocument/2006/relationships" xmlns:m="http://schemas.openxmlformats.org/officeDocument/2006/math" xmlns:v="urn:schemas-microsoft-com:vml" xmlns:wp14="http://schemas.microsoft.com/office/word/2010/wordprocessingDrawing" xmlns:wp="http://schemas.openxmlformats.org/drawingml/2006/wordprocessingDrawing" xmlns:w10="urn:schemas-microsoft-com:office:word" xmlns:w="http://schemas.openxmlformats.org/wordprocessingml/2006/main" xmlns:w14="http://schemas.microsoft.com/office/word/2010/wordml" xmlns:w15="http://schemas.microsoft.com/office/word/2012/wordml" xmlns:w16se="http://schemas.microsoft.com/office/word/2015/wordml/symex" xmlns:wpg="http://schemas.microsoft.com/office/word/2010/wordprocessingGroup" xmlns:wpi="http://schemas.microsoft.com/office/word/2010/wordprocessingInk" xmlns:wne="http://schemas.microsoft.com/office/word/2006/wordml" xmlns:wps="http://schemas.microsoft.com/office/word/2010/wordprocessingShape" mc:Ignorable="w14 w15 w16se wp14">
   <w:footnote w:type="separator" w:id="-1">
     <w:p>
       <w:pPr>
@@ -1043,7 +2553,7 @@
 </file>
 
 <file path=word/header1.xml><?xml version="1.0" encoding="utf-8"?>
-<w:hdr xmlns:wpc="http://schemas.microsoft.com/office/word/2010/wordprocessingCanvas" xmlns:mc="http://schemas.openxmlformats.org/markup-compatibility/2006" xmlns:o="urn:schemas-microsoft-com:office:office" xmlns:r="http://schemas.openxmlformats.org/officeDocument/2006/relationships" xmlns:m="http://schemas.openxmlformats.org/officeDocument/2006/math" xmlns:v="urn:schemas-microsoft-com:vml" xmlns:wp14="http://schemas.microsoft.com/office/word/2010/wordprocessingDrawing" xmlns:wp="http://schemas.openxmlformats.org/drawingml/2006/wordprocessingDrawing" xmlns:w10="urn:schemas-microsoft-com:office:word" xmlns:w="http://schemas.openxmlformats.org/wordprocessingml/2006/main" xmlns:w14="http://schemas.microsoft.com/office/word/2010/wordml" xmlns:w15="http://schemas.microsoft.com/office/word/2012/wordml" xmlns:wpg="http://schemas.microsoft.com/office/word/2010/wordprocessingGroup" xmlns:wpi="http://schemas.microsoft.com/office/word/2010/wordprocessingInk" xmlns:wne="http://schemas.microsoft.com/office/word/2006/wordml" xmlns:wps="http://schemas.microsoft.com/office/word/2010/wordprocessingShape" mc:Ignorable="w14 w15 wp14">
+<w:hdr xmlns:wpc="http://schemas.microsoft.com/office/word/2010/wordprocessingCanvas" xmlns:cx="http://schemas.microsoft.com/office/drawing/2014/chartex" xmlns:mc="http://schemas.openxmlformats.org/markup-compatibility/2006" xmlns:o="urn:schemas-microsoft-com:office:office" xmlns:r="http://schemas.openxmlformats.org/officeDocument/2006/relationships" xmlns:m="http://schemas.openxmlformats.org/officeDocument/2006/math" xmlns:v="urn:schemas-microsoft-com:vml" xmlns:wp14="http://schemas.microsoft.com/office/word/2010/wordprocessingDrawing" xmlns:wp="http://schemas.openxmlformats.org/drawingml/2006/wordprocessingDrawing" xmlns:w10="urn:schemas-microsoft-com:office:word" xmlns:w="http://schemas.openxmlformats.org/wordprocessingml/2006/main" xmlns:w14="http://schemas.microsoft.com/office/word/2010/wordml" xmlns:w15="http://schemas.microsoft.com/office/word/2012/wordml" xmlns:w16se="http://schemas.microsoft.com/office/word/2015/wordml/symex" xmlns:wpg="http://schemas.microsoft.com/office/word/2010/wordprocessingGroup" xmlns:wpi="http://schemas.microsoft.com/office/word/2010/wordprocessingInk" xmlns:wne="http://schemas.microsoft.com/office/word/2006/wordml" xmlns:wps="http://schemas.microsoft.com/office/word/2010/wordprocessingShape" mc:Ignorable="w14 w15 w16se wp14">
   <w:p>
     <w:pPr>
       <w:pStyle w:val="Header"/>
@@ -1073,8 +2583,8 @@
 </file>
 
 <file path=word/numbering.xml><?xml version="1.0" encoding="utf-8"?>
-<w:numbering xmlns:wpc="http://schemas.microsoft.com/office/word/2010/wordprocessingCanvas" xmlns:mc="http://schemas.openxmlformats.org/markup-compatibility/2006" xmlns:o="urn:schemas-microsoft-com:office:office" xmlns:r="http://schemas.openxmlformats.org/officeDocument/2006/relationships" xmlns:m="http://schemas.openxmlformats.org/officeDocument/2006/math" xmlns:v="urn:schemas-microsoft-com:vml" xmlns:wp14="http://schemas.microsoft.com/office/word/2010/wordprocessingDrawing" xmlns:wp="http://schemas.openxmlformats.org/drawingml/2006/wordprocessingDrawing" xmlns:w10="urn:schemas-microsoft-com:office:word" xmlns:w="http://schemas.openxmlformats.org/wordprocessingml/2006/main" xmlns:w14="http://schemas.microsoft.com/office/word/2010/wordml" xmlns:w15="http://schemas.microsoft.com/office/word/2012/wordml" xmlns:wpg="http://schemas.microsoft.com/office/word/2010/wordprocessingGroup" xmlns:wpi="http://schemas.microsoft.com/office/word/2010/wordprocessingInk" xmlns:wne="http://schemas.microsoft.com/office/word/2006/wordml" xmlns:wps="http://schemas.microsoft.com/office/word/2010/wordprocessingShape" mc:Ignorable="w14 w15 wp14">
-  <w:abstractNum w:abstractNumId="0">
+<w:numbering xmlns:wpc="http://schemas.microsoft.com/office/word/2010/wordprocessingCanvas" xmlns:cx="http://schemas.microsoft.com/office/drawing/2014/chartex" xmlns:mc="http://schemas.openxmlformats.org/markup-compatibility/2006" xmlns:o="urn:schemas-microsoft-com:office:office" xmlns:r="http://schemas.openxmlformats.org/officeDocument/2006/relationships" xmlns:m="http://schemas.openxmlformats.org/officeDocument/2006/math" xmlns:v="urn:schemas-microsoft-com:vml" xmlns:wp14="http://schemas.microsoft.com/office/word/2010/wordprocessingDrawing" xmlns:wp="http://schemas.openxmlformats.org/drawingml/2006/wordprocessingDrawing" xmlns:w10="urn:schemas-microsoft-com:office:word" xmlns:w="http://schemas.openxmlformats.org/wordprocessingml/2006/main" xmlns:w14="http://schemas.microsoft.com/office/word/2010/wordml" xmlns:w15="http://schemas.microsoft.com/office/word/2012/wordml" xmlns:w16se="http://schemas.microsoft.com/office/word/2015/wordml/symex" xmlns:wpg="http://schemas.microsoft.com/office/word/2010/wordprocessingGroup" xmlns:wpi="http://schemas.microsoft.com/office/word/2010/wordprocessingInk" xmlns:wne="http://schemas.microsoft.com/office/word/2006/wordml" xmlns:wps="http://schemas.microsoft.com/office/word/2010/wordprocessingShape" mc:Ignorable="w14 w15 w16se wp14">
+  <w:abstractNum w:abstractNumId="0" w15:restartNumberingAfterBreak="0">
     <w:nsid w:val="01D14EFE"/>
     <w:multiLevelType w:val="hybridMultilevel"/>
     <w:tmpl w:val="6ABACECA"/>
@@ -1187,7 +2697,7 @@
       </w:rPr>
     </w:lvl>
   </w:abstractNum>
-  <w:abstractNum w:abstractNumId="1">
+  <w:abstractNum w:abstractNumId="1" w15:restartNumberingAfterBreak="0">
     <w:nsid w:val="052B6CDD"/>
     <w:multiLevelType w:val="hybridMultilevel"/>
     <w:tmpl w:val="651C3F40"/>
@@ -1300,7 +2810,7 @@
       </w:rPr>
     </w:lvl>
   </w:abstractNum>
-  <w:abstractNum w:abstractNumId="2">
+  <w:abstractNum w:abstractNumId="2" w15:restartNumberingAfterBreak="0">
     <w:nsid w:val="108F661C"/>
     <w:multiLevelType w:val="hybridMultilevel"/>
     <w:tmpl w:val="33E2C94A"/>
@@ -1413,7 +2923,7 @@
       </w:rPr>
     </w:lvl>
   </w:abstractNum>
-  <w:abstractNum w:abstractNumId="3">
+  <w:abstractNum w:abstractNumId="3" w15:restartNumberingAfterBreak="0">
     <w:nsid w:val="1A684584"/>
     <w:multiLevelType w:val="hybridMultilevel"/>
     <w:tmpl w:val="2DA68718"/>
@@ -1526,7 +3036,7 @@
       </w:rPr>
     </w:lvl>
   </w:abstractNum>
-  <w:abstractNum w:abstractNumId="4">
+  <w:abstractNum w:abstractNumId="4" w15:restartNumberingAfterBreak="0">
     <w:nsid w:val="2F8E1EB4"/>
     <w:multiLevelType w:val="hybridMultilevel"/>
     <w:tmpl w:val="1BC80EF2"/>
@@ -1639,7 +3149,233 @@
       </w:rPr>
     </w:lvl>
   </w:abstractNum>
-  <w:abstractNum w:abstractNumId="5">
+  <w:abstractNum w:abstractNumId="5" w15:restartNumberingAfterBreak="0">
+    <w:nsid w:val="704426D2"/>
+    <w:multiLevelType w:val="hybridMultilevel"/>
+    <w:tmpl w:val="17CEA790"/>
+    <w:lvl w:ilvl="0" w:tplc="04090001">
+      <w:start w:val="1"/>
+      <w:numFmt w:val="bullet"/>
+      <w:lvlText w:val=""/>
+      <w:lvlJc w:val="left"/>
+      <w:pPr>
+        <w:ind w:left="360" w:hanging="360"/>
+      </w:pPr>
+      <w:rPr>
+        <w:rFonts w:ascii="Symbol" w:hAnsi="Symbol" w:hint="default"/>
+      </w:rPr>
+    </w:lvl>
+    <w:lvl w:ilvl="1" w:tplc="04090003" w:tentative="1">
+      <w:start w:val="1"/>
+      <w:numFmt w:val="bullet"/>
+      <w:lvlText w:val="o"/>
+      <w:lvlJc w:val="left"/>
+      <w:pPr>
+        <w:ind w:left="1080" w:hanging="360"/>
+      </w:pPr>
+      <w:rPr>
+        <w:rFonts w:ascii="Courier New" w:hAnsi="Courier New" w:cs="Courier New" w:hint="default"/>
+      </w:rPr>
+    </w:lvl>
+    <w:lvl w:ilvl="2" w:tplc="04090005" w:tentative="1">
+      <w:start w:val="1"/>
+      <w:numFmt w:val="bullet"/>
+      <w:lvlText w:val=""/>
+      <w:lvlJc w:val="left"/>
+      <w:pPr>
+        <w:ind w:left="1800" w:hanging="360"/>
+      </w:pPr>
+      <w:rPr>
+        <w:rFonts w:ascii="Wingdings" w:hAnsi="Wingdings" w:hint="default"/>
+      </w:rPr>
+    </w:lvl>
+    <w:lvl w:ilvl="3" w:tplc="04090001" w:tentative="1">
+      <w:start w:val="1"/>
+      <w:numFmt w:val="bullet"/>
+      <w:lvlText w:val=""/>
+      <w:lvlJc w:val="left"/>
+      <w:pPr>
+        <w:ind w:left="2520" w:hanging="360"/>
+      </w:pPr>
+      <w:rPr>
+        <w:rFonts w:ascii="Symbol" w:hAnsi="Symbol" w:hint="default"/>
+      </w:rPr>
+    </w:lvl>
+    <w:lvl w:ilvl="4" w:tplc="04090003" w:tentative="1">
+      <w:start w:val="1"/>
+      <w:numFmt w:val="bullet"/>
+      <w:lvlText w:val="o"/>
+      <w:lvlJc w:val="left"/>
+      <w:pPr>
+        <w:ind w:left="3240" w:hanging="360"/>
+      </w:pPr>
+      <w:rPr>
+        <w:rFonts w:ascii="Courier New" w:hAnsi="Courier New" w:cs="Courier New" w:hint="default"/>
+      </w:rPr>
+    </w:lvl>
+    <w:lvl w:ilvl="5" w:tplc="04090005" w:tentative="1">
+      <w:start w:val="1"/>
+      <w:numFmt w:val="bullet"/>
+      <w:lvlText w:val=""/>
+      <w:lvlJc w:val="left"/>
+      <w:pPr>
+        <w:ind w:left="3960" w:hanging="360"/>
+      </w:pPr>
+      <w:rPr>
+        <w:rFonts w:ascii="Wingdings" w:hAnsi="Wingdings" w:hint="default"/>
+      </w:rPr>
+    </w:lvl>
+    <w:lvl w:ilvl="6" w:tplc="04090001" w:tentative="1">
+      <w:start w:val="1"/>
+      <w:numFmt w:val="bullet"/>
+      <w:lvlText w:val=""/>
+      <w:lvlJc w:val="left"/>
+      <w:pPr>
+        <w:ind w:left="4680" w:hanging="360"/>
+      </w:pPr>
+      <w:rPr>
+        <w:rFonts w:ascii="Symbol" w:hAnsi="Symbol" w:hint="default"/>
+      </w:rPr>
+    </w:lvl>
+    <w:lvl w:ilvl="7" w:tplc="04090003" w:tentative="1">
+      <w:start w:val="1"/>
+      <w:numFmt w:val="bullet"/>
+      <w:lvlText w:val="o"/>
+      <w:lvlJc w:val="left"/>
+      <w:pPr>
+        <w:ind w:left="5400" w:hanging="360"/>
+      </w:pPr>
+      <w:rPr>
+        <w:rFonts w:ascii="Courier New" w:hAnsi="Courier New" w:cs="Courier New" w:hint="default"/>
+      </w:rPr>
+    </w:lvl>
+    <w:lvl w:ilvl="8" w:tplc="04090005" w:tentative="1">
+      <w:start w:val="1"/>
+      <w:numFmt w:val="bullet"/>
+      <w:lvlText w:val=""/>
+      <w:lvlJc w:val="left"/>
+      <w:pPr>
+        <w:ind w:left="6120" w:hanging="360"/>
+      </w:pPr>
+      <w:rPr>
+        <w:rFonts w:ascii="Wingdings" w:hAnsi="Wingdings" w:hint="default"/>
+      </w:rPr>
+    </w:lvl>
+  </w:abstractNum>
+  <w:abstractNum w:abstractNumId="6" w15:restartNumberingAfterBreak="0">
+    <w:nsid w:val="78F81F1A"/>
+    <w:multiLevelType w:val="hybridMultilevel"/>
+    <w:tmpl w:val="9A60F844"/>
+    <w:lvl w:ilvl="0" w:tplc="04090001">
+      <w:start w:val="1"/>
+      <w:numFmt w:val="bullet"/>
+      <w:lvlText w:val=""/>
+      <w:lvlJc w:val="left"/>
+      <w:pPr>
+        <w:ind w:left="360" w:hanging="360"/>
+      </w:pPr>
+      <w:rPr>
+        <w:rFonts w:ascii="Symbol" w:hAnsi="Symbol" w:hint="default"/>
+      </w:rPr>
+    </w:lvl>
+    <w:lvl w:ilvl="1" w:tplc="04090003" w:tentative="1">
+      <w:start w:val="1"/>
+      <w:numFmt w:val="bullet"/>
+      <w:lvlText w:val="o"/>
+      <w:lvlJc w:val="left"/>
+      <w:pPr>
+        <w:ind w:left="1080" w:hanging="360"/>
+      </w:pPr>
+      <w:rPr>
+        <w:rFonts w:ascii="Courier New" w:hAnsi="Courier New" w:cs="Courier New" w:hint="default"/>
+      </w:rPr>
+    </w:lvl>
+    <w:lvl w:ilvl="2" w:tplc="04090005" w:tentative="1">
+      <w:start w:val="1"/>
+      <w:numFmt w:val="bullet"/>
+      <w:lvlText w:val=""/>
+      <w:lvlJc w:val="left"/>
+      <w:pPr>
+        <w:ind w:left="1800" w:hanging="360"/>
+      </w:pPr>
+      <w:rPr>
+        <w:rFonts w:ascii="Wingdings" w:hAnsi="Wingdings" w:hint="default"/>
+      </w:rPr>
+    </w:lvl>
+    <w:lvl w:ilvl="3" w:tplc="04090001" w:tentative="1">
+      <w:start w:val="1"/>
+      <w:numFmt w:val="bullet"/>
+      <w:lvlText w:val=""/>
+      <w:lvlJc w:val="left"/>
+      <w:pPr>
+        <w:ind w:left="2520" w:hanging="360"/>
+      </w:pPr>
+      <w:rPr>
+        <w:rFonts w:ascii="Symbol" w:hAnsi="Symbol" w:hint="default"/>
+      </w:rPr>
+    </w:lvl>
+    <w:lvl w:ilvl="4" w:tplc="04090003" w:tentative="1">
+      <w:start w:val="1"/>
+      <w:numFmt w:val="bullet"/>
+      <w:lvlText w:val="o"/>
+      <w:lvlJc w:val="left"/>
+      <w:pPr>
+        <w:ind w:left="3240" w:hanging="360"/>
+      </w:pPr>
+      <w:rPr>
+        <w:rFonts w:ascii="Courier New" w:hAnsi="Courier New" w:cs="Courier New" w:hint="default"/>
+      </w:rPr>
+    </w:lvl>
+    <w:lvl w:ilvl="5" w:tplc="04090005" w:tentative="1">
+      <w:start w:val="1"/>
+      <w:numFmt w:val="bullet"/>
+      <w:lvlText w:val=""/>
+      <w:lvlJc w:val="left"/>
+      <w:pPr>
+        <w:ind w:left="3960" w:hanging="360"/>
+      </w:pPr>
+      <w:rPr>
+        <w:rFonts w:ascii="Wingdings" w:hAnsi="Wingdings" w:hint="default"/>
+      </w:rPr>
+    </w:lvl>
+    <w:lvl w:ilvl="6" w:tplc="04090001" w:tentative="1">
+      <w:start w:val="1"/>
+      <w:numFmt w:val="bullet"/>
+      <w:lvlText w:val=""/>
+      <w:lvlJc w:val="left"/>
+      <w:pPr>
+        <w:ind w:left="4680" w:hanging="360"/>
+      </w:pPr>
+      <w:rPr>
+        <w:rFonts w:ascii="Symbol" w:hAnsi="Symbol" w:hint="default"/>
+      </w:rPr>
+    </w:lvl>
+    <w:lvl w:ilvl="7" w:tplc="04090003" w:tentative="1">
+      <w:start w:val="1"/>
+      <w:numFmt w:val="bullet"/>
+      <w:lvlText w:val="o"/>
+      <w:lvlJc w:val="left"/>
+      <w:pPr>
+        <w:ind w:left="5400" w:hanging="360"/>
+      </w:pPr>
+      <w:rPr>
+        <w:rFonts w:ascii="Courier New" w:hAnsi="Courier New" w:cs="Courier New" w:hint="default"/>
+      </w:rPr>
+    </w:lvl>
+    <w:lvl w:ilvl="8" w:tplc="04090005" w:tentative="1">
+      <w:start w:val="1"/>
+      <w:numFmt w:val="bullet"/>
+      <w:lvlText w:val=""/>
+      <w:lvlJc w:val="left"/>
+      <w:pPr>
+        <w:ind w:left="6120" w:hanging="360"/>
+      </w:pPr>
+      <w:rPr>
+        <w:rFonts w:ascii="Wingdings" w:hAnsi="Wingdings" w:hint="default"/>
+      </w:rPr>
+    </w:lvl>
+  </w:abstractNum>
+  <w:abstractNum w:abstractNumId="7" w15:restartNumberingAfterBreak="0">
     <w:nsid w:val="7AEB6D7A"/>
     <w:multiLevelType w:val="multilevel"/>
     <w:tmpl w:val="82FEAD98"/>
@@ -1769,13 +3505,19 @@
     <w:abstractNumId w:val="4"/>
   </w:num>
   <w:num w:numId="6">
+    <w:abstractNumId w:val="7"/>
+  </w:num>
+  <w:num w:numId="7">
+    <w:abstractNumId w:val="6"/>
+  </w:num>
+  <w:num w:numId="8">
     <w:abstractNumId w:val="5"/>
   </w:num>
 </w:numbering>
 </file>
 
 <file path=word/styles.xml><?xml version="1.0" encoding="utf-8"?>
-<w:styles xmlns:mc="http://schemas.openxmlformats.org/markup-compatibility/2006" xmlns:r="http://schemas.openxmlformats.org/officeDocument/2006/relationships" xmlns:w="http://schemas.openxmlformats.org/wordprocessingml/2006/main" xmlns:w14="http://schemas.microsoft.com/office/word/2010/wordml" xmlns:w15="http://schemas.microsoft.com/office/word/2012/wordml" mc:Ignorable="w14 w15">
+<w:styles xmlns:mc="http://schemas.openxmlformats.org/markup-compatibility/2006" xmlns:r="http://schemas.openxmlformats.org/officeDocument/2006/relationships" xmlns:w="http://schemas.openxmlformats.org/wordprocessingml/2006/main" xmlns:w14="http://schemas.microsoft.com/office/word/2010/wordml" xmlns:w15="http://schemas.microsoft.com/office/word/2012/wordml" xmlns:w16se="http://schemas.microsoft.com/office/word/2015/wordml/symex" mc:Ignorable="w14 w15 w16se">
   <w:docDefaults>
     <w:rPrDefault>
       <w:rPr>
@@ -2544,6 +4286,11 @@
       <w:ind w:left="440"/>
     </w:pPr>
   </w:style>
+  <w:style w:type="character" w:customStyle="1" w:styleId="hps">
+    <w:name w:val="hps"/>
+    <w:basedOn w:val="DefaultParagraphFont"/>
+    <w:rsid w:val="001F4BD6"/>
+  </w:style>
 </w:styles>
 </file>
 
@@ -2837,7 +4584,7 @@
 </file>
 
 <file path=customXml/itemProps1.xml><?xml version="1.0" encoding="utf-8"?>
-<ds:datastoreItem xmlns:ds="http://schemas.openxmlformats.org/officeDocument/2006/customXml" ds:itemID="{2B964AA3-8F41-42DD-966B-D8191B71BBC0}">
+<ds:datastoreItem xmlns:ds="http://schemas.openxmlformats.org/officeDocument/2006/customXml" ds:itemID="{A61D7B3B-BAB3-4A3D-B303-18EB4F323E7F}">
   <ds:schemaRefs>
     <ds:schemaRef ds:uri="http://schemas.openxmlformats.org/officeDocument/2006/bibliography"/>
   </ds:schemaRefs>

</xml_diff>